<commit_message>
updated chap 17 full
</commit_message>
<xml_diff>
--- a/chapter dịch 17.docx
+++ b/chapter dịch 17.docx
@@ -2,12 +2,19 @@
 <file path=word/document.xml><?xml version="1.0" encoding="utf-8"?>
 <w:document xmlns:wpc="http://schemas.microsoft.com/office/word/2010/wordprocessingCanvas" xmlns:cx="http://schemas.microsoft.com/office/drawing/2014/chartex" xmlns:cx1="http://schemas.microsoft.com/office/drawing/2015/9/8/chartex" xmlns:cx2="http://schemas.microsoft.com/office/drawing/2015/10/21/chartex" xmlns:mc="http://schemas.openxmlformats.org/markup-compatibility/2006" xmlns:o="urn:schemas-microsoft-com:office:office" xmlns:r="http://schemas.openxmlformats.org/officeDocument/2006/relationships" xmlns:m="http://schemas.openxmlformats.org/officeDocument/2006/math" xmlns:v="urn:schemas-microsoft-com:vml" xmlns:wp14="http://schemas.microsoft.com/office/word/2010/wordprocessingDrawing" xmlns:wp="http://schemas.openxmlformats.org/drawingml/2006/wordprocessingDrawing" xmlns:w10="urn:schemas-microsoft-com:office:word" xmlns:w="http://schemas.openxmlformats.org/wordprocessingml/2006/main" xmlns:w14="http://schemas.microsoft.com/office/word/2010/wordml" xmlns:w15="http://schemas.microsoft.com/office/word/2012/wordml" xmlns:w16se="http://schemas.microsoft.com/office/word/2015/wordml/symex" xmlns:wpg="http://schemas.microsoft.com/office/word/2010/wordprocessingGroup" xmlns:wpi="http://schemas.microsoft.com/office/word/2010/wordprocessingInk" xmlns:wne="http://schemas.microsoft.com/office/word/2006/wordml" xmlns:wps="http://schemas.microsoft.com/office/word/2010/wordprocessingShape" mc:Ignorable="w14 w15 w16se wp14">
   <w:body>
-    <w:p>
-      <w:bookmarkStart w:id="0" w:name="_GoBack"/>
-      <w:bookmarkEnd w:id="0"/>
-    </w:p>
-    <w:p>
-      <w:r>
+    <w:p/>
+    <w:p>
+      <w:pPr>
+        <w:rPr>
+          <w:b/>
+          <w:sz w:val="32"/>
+        </w:rPr>
+      </w:pPr>
+      <w:r>
+        <w:rPr>
+          <w:b/>
+          <w:sz w:val="32"/>
+        </w:rPr>
         <w:t>Chương 7: Mẫu Decorator</w:t>
       </w:r>
     </w:p>
@@ -3080,7 +3087,27 @@
           <w:sz w:val="19"/>
           <w:szCs w:val="19"/>
         </w:rPr>
-        <w:t>Điều khiển các Even trong một Decorator</w:t>
+        <w:t>Điều khiển các Even</w:t>
+      </w:r>
+      <w:r>
+        <w:rPr>
+          <w:rFonts w:ascii="Consolas" w:hAnsi="Consolas" w:cs="Consolas"/>
+          <w:b/>
+          <w:color w:val="000000"/>
+          <w:sz w:val="19"/>
+          <w:szCs w:val="19"/>
+        </w:rPr>
+        <w:t>t</w:t>
+      </w:r>
+      <w:r>
+        <w:rPr>
+          <w:rFonts w:ascii="Consolas" w:hAnsi="Consolas" w:cs="Consolas"/>
+          <w:b/>
+          <w:color w:val="000000"/>
+          <w:sz w:val="19"/>
+          <w:szCs w:val="19"/>
+        </w:rPr>
+        <w:t xml:space="preserve"> trong một Decorator</w:t>
       </w:r>
     </w:p>
     <w:p>
@@ -4906,7 +4933,6 @@
           <w:rStyle w:val="alt-edited"/>
           <w:lang w:val="vi-VN"/>
         </w:rPr>
-        <w:lastRenderedPageBreak/>
         <w:t>Khi chúng ta</w:t>
       </w:r>
       <w:r>
@@ -5996,8 +6022,8 @@
         </w:rPr>
         <w:drawing>
           <wp:inline distT="0" distB="0" distL="0" distR="0" wp14:anchorId="15A79C6F" wp14:editId="7DBB5936">
-            <wp:extent cx="5943600" cy="2374900"/>
-            <wp:effectExtent l="0" t="0" r="0" b="6350"/>
+            <wp:extent cx="5343277" cy="2135027"/>
+            <wp:effectExtent l="0" t="0" r="0" b="0"/>
             <wp:docPr id="1" name="Picture 1"/>
             <wp:cNvGraphicFramePr>
               <a:graphicFrameLocks xmlns:a="http://schemas.openxmlformats.org/drawingml/2006/main" noChangeAspect="1"/>
@@ -6018,7 +6044,7 @@
                   <pic:spPr>
                     <a:xfrm>
                       <a:off x="0" y="0"/>
-                      <a:ext cx="5943600" cy="2374900"/>
+                      <a:ext cx="5352513" cy="2138717"/>
                     </a:xfrm>
                     <a:prstGeom prst="rect">
                       <a:avLst/>
@@ -6050,7 +6076,7 @@
           <w:sz w:val="19"/>
           <w:szCs w:val="19"/>
         </w:rPr>
-        <w:t>Multiple Decorators</w:t>
+        <w:t>Kết hợp nhiều Decorator</w:t>
       </w:r>
     </w:p>
     <w:p>
@@ -6804,7 +6830,6 @@
           <w:szCs w:val="19"/>
           <w:highlight w:val="white"/>
         </w:rPr>
-        <w:lastRenderedPageBreak/>
         <w:t xml:space="preserve">        </w:t>
       </w:r>
       <w:r>
@@ -7305,24 +7330,2487 @@
       </w:r>
     </w:p>
     <w:p>
-      <w:pPr>
-        <w:rPr>
-          <w:lang w:val="vi-VN"/>
-        </w:rPr>
-      </w:pPr>
-    </w:p>
-    <w:p/>
+      <w:r>
+        <w:t>Chúng ta tạo nên một phương thức vẽ virtual để có thể overrie nó như chúng ta thấy sau đây</w:t>
+      </w:r>
+    </w:p>
+    <w:p>
+      <w:pPr>
+        <w:autoSpaceDE w:val="0"/>
+        <w:autoSpaceDN w:val="0"/>
+        <w:adjustRightInd w:val="0"/>
+        <w:spacing w:after="0" w:line="240" w:lineRule="auto"/>
+        <w:rPr>
+          <w:rFonts w:ascii="Consolas" w:hAnsi="Consolas" w:cs="Consolas"/>
+          <w:color w:val="000000"/>
+          <w:sz w:val="19"/>
+          <w:szCs w:val="19"/>
+          <w:highlight w:val="white"/>
+        </w:rPr>
+      </w:pPr>
+      <w:r>
+        <w:tab/>
+        <w:t xml:space="preserve">   </w:t>
+      </w:r>
+      <w:r>
+        <w:rPr>
+          <w:rFonts w:ascii="Consolas" w:hAnsi="Consolas" w:cs="Consolas"/>
+          <w:color w:val="0000FF"/>
+          <w:sz w:val="19"/>
+          <w:szCs w:val="19"/>
+          <w:highlight w:val="white"/>
+        </w:rPr>
+        <w:t>public</w:t>
+      </w:r>
+      <w:r>
+        <w:rPr>
+          <w:rFonts w:ascii="Consolas" w:hAnsi="Consolas" w:cs="Consolas"/>
+          <w:color w:val="000000"/>
+          <w:sz w:val="19"/>
+          <w:szCs w:val="19"/>
+          <w:highlight w:val="white"/>
+        </w:rPr>
+        <w:t xml:space="preserve"> </w:t>
+      </w:r>
+      <w:r>
+        <w:rPr>
+          <w:rFonts w:ascii="Consolas" w:hAnsi="Consolas" w:cs="Consolas"/>
+          <w:color w:val="0000FF"/>
+          <w:sz w:val="19"/>
+          <w:szCs w:val="19"/>
+          <w:highlight w:val="white"/>
+        </w:rPr>
+        <w:t>virtual</w:t>
+      </w:r>
+      <w:r>
+        <w:rPr>
+          <w:rFonts w:ascii="Consolas" w:hAnsi="Consolas" w:cs="Consolas"/>
+          <w:color w:val="000000"/>
+          <w:sz w:val="19"/>
+          <w:szCs w:val="19"/>
+          <w:highlight w:val="white"/>
+        </w:rPr>
+        <w:t xml:space="preserve"> </w:t>
+      </w:r>
+      <w:r>
+        <w:rPr>
+          <w:rFonts w:ascii="Consolas" w:hAnsi="Consolas" w:cs="Consolas"/>
+          <w:color w:val="0000FF"/>
+          <w:sz w:val="19"/>
+          <w:szCs w:val="19"/>
+          <w:highlight w:val="white"/>
+        </w:rPr>
+        <w:t>void</w:t>
+      </w:r>
+      <w:r>
+        <w:rPr>
+          <w:rFonts w:ascii="Consolas" w:hAnsi="Consolas" w:cs="Consolas"/>
+          <w:color w:val="000000"/>
+          <w:sz w:val="19"/>
+          <w:szCs w:val="19"/>
+          <w:highlight w:val="white"/>
+        </w:rPr>
+        <w:t xml:space="preserve"> paint(</w:t>
+      </w:r>
+      <w:r>
+        <w:rPr>
+          <w:rFonts w:ascii="Consolas" w:hAnsi="Consolas" w:cs="Consolas"/>
+          <w:color w:val="0000FF"/>
+          <w:sz w:val="19"/>
+          <w:szCs w:val="19"/>
+          <w:highlight w:val="white"/>
+        </w:rPr>
+        <w:t>object</w:t>
+      </w:r>
+      <w:r>
+        <w:rPr>
+          <w:rFonts w:ascii="Consolas" w:hAnsi="Consolas" w:cs="Consolas"/>
+          <w:color w:val="000000"/>
+          <w:sz w:val="19"/>
+          <w:szCs w:val="19"/>
+          <w:highlight w:val="white"/>
+        </w:rPr>
+        <w:t xml:space="preserve"> sender, </w:t>
+      </w:r>
+      <w:r>
+        <w:rPr>
+          <w:rFonts w:ascii="Consolas" w:hAnsi="Consolas" w:cs="Consolas"/>
+          <w:color w:val="FF0000"/>
+          <w:sz w:val="19"/>
+          <w:szCs w:val="19"/>
+          <w:highlight w:val="white"/>
+        </w:rPr>
+        <w:t>PaintEventArgs</w:t>
+      </w:r>
+      <w:r>
+        <w:rPr>
+          <w:rFonts w:ascii="Consolas" w:hAnsi="Consolas" w:cs="Consolas"/>
+          <w:color w:val="000000"/>
+          <w:sz w:val="19"/>
+          <w:szCs w:val="19"/>
+          <w:highlight w:val="white"/>
+        </w:rPr>
+        <w:t xml:space="preserve"> e){</w:t>
+      </w:r>
+    </w:p>
+    <w:p>
+      <w:pPr>
+        <w:autoSpaceDE w:val="0"/>
+        <w:autoSpaceDN w:val="0"/>
+        <w:adjustRightInd w:val="0"/>
+        <w:spacing w:after="0" w:line="240" w:lineRule="auto"/>
+        <w:rPr>
+          <w:rFonts w:ascii="Consolas" w:hAnsi="Consolas" w:cs="Consolas"/>
+          <w:color w:val="000000"/>
+          <w:sz w:val="19"/>
+          <w:szCs w:val="19"/>
+          <w:highlight w:val="white"/>
+        </w:rPr>
+      </w:pPr>
+      <w:r>
+        <w:rPr>
+          <w:rFonts w:ascii="Consolas" w:hAnsi="Consolas" w:cs="Consolas"/>
+          <w:color w:val="000000"/>
+          <w:sz w:val="19"/>
+          <w:szCs w:val="19"/>
+          <w:highlight w:val="white"/>
+        </w:rPr>
+        <w:t xml:space="preserve">        </w:t>
+      </w:r>
+      <w:r>
+        <w:rPr>
+          <w:rFonts w:ascii="Consolas" w:hAnsi="Consolas" w:cs="Consolas"/>
+          <w:color w:val="008000"/>
+          <w:sz w:val="19"/>
+          <w:szCs w:val="19"/>
+          <w:highlight w:val="white"/>
+        </w:rPr>
+        <w:t>//draw over button to change its outline</w:t>
+      </w:r>
+    </w:p>
+    <w:p>
+      <w:pPr>
+        <w:rPr>
+          <w:rFonts w:ascii="Consolas" w:hAnsi="Consolas" w:cs="Consolas"/>
+          <w:color w:val="000000"/>
+          <w:sz w:val="19"/>
+          <w:szCs w:val="19"/>
+        </w:rPr>
+      </w:pPr>
+      <w:r>
+        <w:rPr>
+          <w:rFonts w:ascii="Consolas" w:hAnsi="Consolas" w:cs="Consolas"/>
+          <w:color w:val="000000"/>
+          <w:sz w:val="19"/>
+          <w:szCs w:val="19"/>
+          <w:highlight w:val="white"/>
+        </w:rPr>
+        <w:t xml:space="preserve">        </w:t>
+      </w:r>
+      <w:r>
+        <w:rPr>
+          <w:rFonts w:ascii="Consolas" w:hAnsi="Consolas" w:cs="Consolas"/>
+          <w:color w:val="FF0000"/>
+          <w:sz w:val="19"/>
+          <w:szCs w:val="19"/>
+          <w:highlight w:val="white"/>
+        </w:rPr>
+        <w:t>Graphics</w:t>
+      </w:r>
+      <w:r>
+        <w:rPr>
+          <w:rFonts w:ascii="Consolas" w:hAnsi="Consolas" w:cs="Consolas"/>
+          <w:color w:val="000000"/>
+          <w:sz w:val="19"/>
+          <w:szCs w:val="19"/>
+          <w:highlight w:val="white"/>
+        </w:rPr>
+        <w:t xml:space="preserve"> g = e.</w:t>
+      </w:r>
+      <w:r>
+        <w:rPr>
+          <w:rFonts w:ascii="Consolas" w:hAnsi="Consolas" w:cs="Consolas"/>
+          <w:color w:val="FF0000"/>
+          <w:sz w:val="19"/>
+          <w:szCs w:val="19"/>
+          <w:highlight w:val="white"/>
+        </w:rPr>
+        <w:t>Graphics</w:t>
+      </w:r>
+      <w:r>
+        <w:rPr>
+          <w:rFonts w:ascii="Consolas" w:hAnsi="Consolas" w:cs="Consolas"/>
+          <w:color w:val="000000"/>
+          <w:sz w:val="19"/>
+          <w:szCs w:val="19"/>
+          <w:highlight w:val="white"/>
+        </w:rPr>
+        <w:t>;</w:t>
+      </w:r>
+    </w:p>
+    <w:p>
+      <w:pPr>
+        <w:rPr>
+          <w:lang w:val="vi-VN"/>
+        </w:rPr>
+      </w:pPr>
+      <w:r>
+        <w:rPr>
+          <w:rStyle w:val="alt-edited"/>
+          <w:lang w:val="vi-VN"/>
+        </w:rPr>
+        <w:t>Hoá ra rằng</w:t>
+      </w:r>
+      <w:r>
+        <w:rPr>
+          <w:lang w:val="vi-VN"/>
+        </w:rPr>
+        <w:t xml:space="preserve"> cách dễ nhất để viết SlashDecorator, cái sẽ vẽ ra đường chéo màu đỏ cho button, là </w:t>
+      </w:r>
+      <w:r>
+        <w:t xml:space="preserve">trực tiếp </w:t>
+      </w:r>
+      <w:r>
+        <w:rPr>
+          <w:rStyle w:val="alt-edited"/>
+          <w:lang w:val="vi-VN"/>
+        </w:rPr>
+        <w:t xml:space="preserve">dẫn xuất </w:t>
+      </w:r>
+      <w:r>
+        <w:rPr>
+          <w:lang w:val="vi-VN"/>
+        </w:rPr>
+        <w:t>từ CoolDecorator.</w:t>
+      </w:r>
+      <w:r>
+        <w:t xml:space="preserve"> </w:t>
+      </w:r>
+      <w:r>
+        <w:rPr>
+          <w:lang w:val="vi-VN"/>
+        </w:rPr>
+        <w:t xml:space="preserve">Chúng ta có thể tái sử dụng tất cả các phương </w:t>
+      </w:r>
+      <w:r>
+        <w:t>thức của CoolDecorator</w:t>
+      </w:r>
+      <w:r>
+        <w:rPr>
+          <w:lang w:val="vi-VN"/>
+        </w:rPr>
+        <w:t xml:space="preserve">, đồng thời </w:t>
+      </w:r>
+      <w:r>
+        <w:t>chỉ cần extend</w:t>
+      </w:r>
+      <w:r>
+        <w:rPr>
+          <w:lang w:val="vi-VN"/>
+        </w:rPr>
+        <w:t xml:space="preserve"> phương thức </w:t>
+      </w:r>
+      <w:r>
+        <w:t>vẽ</w:t>
+      </w:r>
+      <w:r>
+        <w:rPr>
+          <w:lang w:val="vi-VN"/>
+        </w:rPr>
+        <w:t xml:space="preserve"> từ CoolDecorator và tiết kiệm rất nhiều công sức.</w:t>
+      </w:r>
+    </w:p>
+    <w:p>
+      <w:pPr>
+        <w:autoSpaceDE w:val="0"/>
+        <w:autoSpaceDN w:val="0"/>
+        <w:adjustRightInd w:val="0"/>
+        <w:spacing w:after="0" w:line="240" w:lineRule="auto"/>
+        <w:rPr>
+          <w:rFonts w:ascii="Consolas" w:hAnsi="Consolas" w:cs="Consolas"/>
+          <w:color w:val="000000"/>
+          <w:sz w:val="19"/>
+          <w:szCs w:val="19"/>
+          <w:highlight w:val="white"/>
+        </w:rPr>
+      </w:pPr>
+      <w:r>
+        <w:rPr>
+          <w:rFonts w:ascii="Consolas" w:hAnsi="Consolas" w:cs="Consolas"/>
+          <w:color w:val="000000"/>
+          <w:sz w:val="19"/>
+          <w:szCs w:val="19"/>
+          <w:highlight w:val="white"/>
+        </w:rPr>
+        <w:t xml:space="preserve">    </w:t>
+      </w:r>
+      <w:r>
+        <w:rPr>
+          <w:rFonts w:ascii="Consolas" w:hAnsi="Consolas" w:cs="Consolas"/>
+          <w:color w:val="0000FF"/>
+          <w:sz w:val="19"/>
+          <w:szCs w:val="19"/>
+          <w:highlight w:val="white"/>
+        </w:rPr>
+        <w:t>public</w:t>
+      </w:r>
+      <w:r>
+        <w:rPr>
+          <w:rFonts w:ascii="Consolas" w:hAnsi="Consolas" w:cs="Consolas"/>
+          <w:color w:val="000000"/>
+          <w:sz w:val="19"/>
+          <w:szCs w:val="19"/>
+          <w:highlight w:val="white"/>
+        </w:rPr>
+        <w:t xml:space="preserve"> </w:t>
+      </w:r>
+      <w:r>
+        <w:rPr>
+          <w:rFonts w:ascii="Consolas" w:hAnsi="Consolas" w:cs="Consolas"/>
+          <w:color w:val="0000FF"/>
+          <w:sz w:val="19"/>
+          <w:szCs w:val="19"/>
+          <w:highlight w:val="white"/>
+        </w:rPr>
+        <w:t>class</w:t>
+      </w:r>
+      <w:r>
+        <w:rPr>
+          <w:rFonts w:ascii="Consolas" w:hAnsi="Consolas" w:cs="Consolas"/>
+          <w:color w:val="000000"/>
+          <w:sz w:val="19"/>
+          <w:szCs w:val="19"/>
+          <w:highlight w:val="white"/>
+        </w:rPr>
+        <w:t xml:space="preserve"> </w:t>
+      </w:r>
+      <w:r>
+        <w:rPr>
+          <w:rFonts w:ascii="Consolas" w:hAnsi="Consolas" w:cs="Consolas"/>
+          <w:color w:val="2B91AF"/>
+          <w:sz w:val="19"/>
+          <w:szCs w:val="19"/>
+          <w:highlight w:val="white"/>
+        </w:rPr>
+        <w:t>SlashDecorator</w:t>
+      </w:r>
+      <w:r>
+        <w:rPr>
+          <w:rFonts w:ascii="Consolas" w:hAnsi="Consolas" w:cs="Consolas"/>
+          <w:color w:val="000000"/>
+          <w:sz w:val="19"/>
+          <w:szCs w:val="19"/>
+          <w:highlight w:val="white"/>
+        </w:rPr>
+        <w:t xml:space="preserve"> : </w:t>
+      </w:r>
+      <w:r>
+        <w:rPr>
+          <w:rFonts w:ascii="Consolas" w:hAnsi="Consolas" w:cs="Consolas"/>
+          <w:color w:val="FF0000"/>
+          <w:sz w:val="19"/>
+          <w:szCs w:val="19"/>
+          <w:highlight w:val="white"/>
+        </w:rPr>
+        <w:t>CoolDecorator</w:t>
+      </w:r>
+    </w:p>
+    <w:p>
+      <w:pPr>
+        <w:autoSpaceDE w:val="0"/>
+        <w:autoSpaceDN w:val="0"/>
+        <w:adjustRightInd w:val="0"/>
+        <w:spacing w:after="0" w:line="240" w:lineRule="auto"/>
+        <w:rPr>
+          <w:rFonts w:ascii="Consolas" w:hAnsi="Consolas" w:cs="Consolas"/>
+          <w:color w:val="000000"/>
+          <w:sz w:val="19"/>
+          <w:szCs w:val="19"/>
+          <w:highlight w:val="white"/>
+        </w:rPr>
+      </w:pPr>
+      <w:r>
+        <w:rPr>
+          <w:rFonts w:ascii="Consolas" w:hAnsi="Consolas" w:cs="Consolas"/>
+          <w:color w:val="000000"/>
+          <w:sz w:val="19"/>
+          <w:szCs w:val="19"/>
+          <w:highlight w:val="white"/>
+        </w:rPr>
+        <w:t xml:space="preserve">    {</w:t>
+      </w:r>
+    </w:p>
+    <w:p>
+      <w:pPr>
+        <w:autoSpaceDE w:val="0"/>
+        <w:autoSpaceDN w:val="0"/>
+        <w:adjustRightInd w:val="0"/>
+        <w:spacing w:after="0" w:line="240" w:lineRule="auto"/>
+        <w:rPr>
+          <w:rFonts w:ascii="Consolas" w:hAnsi="Consolas" w:cs="Consolas"/>
+          <w:color w:val="000000"/>
+          <w:sz w:val="19"/>
+          <w:szCs w:val="19"/>
+          <w:highlight w:val="white"/>
+        </w:rPr>
+      </w:pPr>
+      <w:r>
+        <w:rPr>
+          <w:rFonts w:ascii="Consolas" w:hAnsi="Consolas" w:cs="Consolas"/>
+          <w:color w:val="000000"/>
+          <w:sz w:val="19"/>
+          <w:szCs w:val="19"/>
+          <w:highlight w:val="white"/>
+        </w:rPr>
+        <w:t xml:space="preserve">        </w:t>
+      </w:r>
+      <w:r>
+        <w:rPr>
+          <w:rFonts w:ascii="Consolas" w:hAnsi="Consolas" w:cs="Consolas"/>
+          <w:color w:val="0000FF"/>
+          <w:sz w:val="19"/>
+          <w:szCs w:val="19"/>
+          <w:highlight w:val="white"/>
+        </w:rPr>
+        <w:t>private</w:t>
+      </w:r>
+      <w:r>
+        <w:rPr>
+          <w:rFonts w:ascii="Consolas" w:hAnsi="Consolas" w:cs="Consolas"/>
+          <w:color w:val="000000"/>
+          <w:sz w:val="19"/>
+          <w:szCs w:val="19"/>
+          <w:highlight w:val="white"/>
+        </w:rPr>
+        <w:t xml:space="preserve"> </w:t>
+      </w:r>
+      <w:r>
+        <w:rPr>
+          <w:rFonts w:ascii="Consolas" w:hAnsi="Consolas" w:cs="Consolas"/>
+          <w:color w:val="FF0000"/>
+          <w:sz w:val="19"/>
+          <w:szCs w:val="19"/>
+          <w:highlight w:val="white"/>
+        </w:rPr>
+        <w:t>Pen</w:t>
+      </w:r>
+      <w:r>
+        <w:rPr>
+          <w:rFonts w:ascii="Consolas" w:hAnsi="Consolas" w:cs="Consolas"/>
+          <w:color w:val="000000"/>
+          <w:sz w:val="19"/>
+          <w:szCs w:val="19"/>
+          <w:highlight w:val="white"/>
+        </w:rPr>
+        <w:t xml:space="preserve"> rPen;</w:t>
+      </w:r>
+    </w:p>
+    <w:p>
+      <w:pPr>
+        <w:autoSpaceDE w:val="0"/>
+        <w:autoSpaceDN w:val="0"/>
+        <w:adjustRightInd w:val="0"/>
+        <w:spacing w:after="0" w:line="240" w:lineRule="auto"/>
+        <w:rPr>
+          <w:rFonts w:ascii="Consolas" w:hAnsi="Consolas" w:cs="Consolas"/>
+          <w:color w:val="000000"/>
+          <w:sz w:val="19"/>
+          <w:szCs w:val="19"/>
+          <w:highlight w:val="white"/>
+        </w:rPr>
+      </w:pPr>
+      <w:r>
+        <w:rPr>
+          <w:rFonts w:ascii="Consolas" w:hAnsi="Consolas" w:cs="Consolas"/>
+          <w:color w:val="000000"/>
+          <w:sz w:val="19"/>
+          <w:szCs w:val="19"/>
+          <w:highlight w:val="white"/>
+        </w:rPr>
+        <w:t xml:space="preserve">        </w:t>
+      </w:r>
+      <w:r>
+        <w:rPr>
+          <w:rFonts w:ascii="Consolas" w:hAnsi="Consolas" w:cs="Consolas"/>
+          <w:color w:val="008000"/>
+          <w:sz w:val="19"/>
+          <w:szCs w:val="19"/>
+          <w:highlight w:val="white"/>
+        </w:rPr>
+        <w:t>//----------------</w:t>
+      </w:r>
+    </w:p>
+    <w:p>
+      <w:pPr>
+        <w:autoSpaceDE w:val="0"/>
+        <w:autoSpaceDN w:val="0"/>
+        <w:adjustRightInd w:val="0"/>
+        <w:spacing w:after="0" w:line="240" w:lineRule="auto"/>
+        <w:rPr>
+          <w:rFonts w:ascii="Consolas" w:hAnsi="Consolas" w:cs="Consolas"/>
+          <w:color w:val="000000"/>
+          <w:sz w:val="19"/>
+          <w:szCs w:val="19"/>
+          <w:highlight w:val="white"/>
+        </w:rPr>
+      </w:pPr>
+      <w:r>
+        <w:rPr>
+          <w:rFonts w:ascii="Consolas" w:hAnsi="Consolas" w:cs="Consolas"/>
+          <w:color w:val="000000"/>
+          <w:sz w:val="19"/>
+          <w:szCs w:val="19"/>
+          <w:highlight w:val="white"/>
+        </w:rPr>
+        <w:t xml:space="preserve">        </w:t>
+      </w:r>
+      <w:r>
+        <w:rPr>
+          <w:rFonts w:ascii="Consolas" w:hAnsi="Consolas" w:cs="Consolas"/>
+          <w:color w:val="0000FF"/>
+          <w:sz w:val="19"/>
+          <w:szCs w:val="19"/>
+          <w:highlight w:val="white"/>
+        </w:rPr>
+        <w:t>public</w:t>
+      </w:r>
+      <w:r>
+        <w:rPr>
+          <w:rFonts w:ascii="Consolas" w:hAnsi="Consolas" w:cs="Consolas"/>
+          <w:color w:val="000000"/>
+          <w:sz w:val="19"/>
+          <w:szCs w:val="19"/>
+          <w:highlight w:val="white"/>
+        </w:rPr>
+        <w:t xml:space="preserve"> SlashDeco(</w:t>
+      </w:r>
+      <w:r>
+        <w:rPr>
+          <w:rFonts w:ascii="Consolas" w:hAnsi="Consolas" w:cs="Consolas"/>
+          <w:color w:val="FF0000"/>
+          <w:sz w:val="19"/>
+          <w:szCs w:val="19"/>
+          <w:highlight w:val="white"/>
+        </w:rPr>
+        <w:t>Control</w:t>
+      </w:r>
+      <w:r>
+        <w:rPr>
+          <w:rFonts w:ascii="Consolas" w:hAnsi="Consolas" w:cs="Consolas"/>
+          <w:color w:val="000000"/>
+          <w:sz w:val="19"/>
+          <w:szCs w:val="19"/>
+          <w:highlight w:val="white"/>
+        </w:rPr>
+        <w:t xml:space="preserve"> c, </w:t>
+      </w:r>
+      <w:r>
+        <w:rPr>
+          <w:rFonts w:ascii="Consolas" w:hAnsi="Consolas" w:cs="Consolas"/>
+          <w:color w:val="FF0000"/>
+          <w:sz w:val="19"/>
+          <w:szCs w:val="19"/>
+          <w:highlight w:val="white"/>
+        </w:rPr>
+        <w:t>Control</w:t>
+      </w:r>
+      <w:r>
+        <w:rPr>
+          <w:rFonts w:ascii="Consolas" w:hAnsi="Consolas" w:cs="Consolas"/>
+          <w:color w:val="000000"/>
+          <w:sz w:val="19"/>
+          <w:szCs w:val="19"/>
+          <w:highlight w:val="white"/>
+        </w:rPr>
+        <w:t xml:space="preserve"> bc)</w:t>
+      </w:r>
+    </w:p>
+    <w:p>
+      <w:pPr>
+        <w:autoSpaceDE w:val="0"/>
+        <w:autoSpaceDN w:val="0"/>
+        <w:adjustRightInd w:val="0"/>
+        <w:spacing w:after="0" w:line="240" w:lineRule="auto"/>
+        <w:rPr>
+          <w:rFonts w:ascii="Consolas" w:hAnsi="Consolas" w:cs="Consolas"/>
+          <w:color w:val="000000"/>
+          <w:sz w:val="19"/>
+          <w:szCs w:val="19"/>
+          <w:highlight w:val="white"/>
+        </w:rPr>
+      </w:pPr>
+      <w:r>
+        <w:rPr>
+          <w:rFonts w:ascii="Consolas" w:hAnsi="Consolas" w:cs="Consolas"/>
+          <w:color w:val="000000"/>
+          <w:sz w:val="19"/>
+          <w:szCs w:val="19"/>
+          <w:highlight w:val="white"/>
+        </w:rPr>
+        <w:t xml:space="preserve">            : </w:t>
+      </w:r>
+      <w:r>
+        <w:rPr>
+          <w:rFonts w:ascii="Consolas" w:hAnsi="Consolas" w:cs="Consolas"/>
+          <w:color w:val="0000FF"/>
+          <w:sz w:val="19"/>
+          <w:szCs w:val="19"/>
+          <w:highlight w:val="white"/>
+        </w:rPr>
+        <w:t>base</w:t>
+      </w:r>
+      <w:r>
+        <w:rPr>
+          <w:rFonts w:ascii="Consolas" w:hAnsi="Consolas" w:cs="Consolas"/>
+          <w:color w:val="000000"/>
+          <w:sz w:val="19"/>
+          <w:szCs w:val="19"/>
+          <w:highlight w:val="white"/>
+        </w:rPr>
+        <w:t>(c, bc)</w:t>
+      </w:r>
+    </w:p>
+    <w:p>
+      <w:pPr>
+        <w:autoSpaceDE w:val="0"/>
+        <w:autoSpaceDN w:val="0"/>
+        <w:adjustRightInd w:val="0"/>
+        <w:spacing w:after="0" w:line="240" w:lineRule="auto"/>
+        <w:rPr>
+          <w:rFonts w:ascii="Consolas" w:hAnsi="Consolas" w:cs="Consolas"/>
+          <w:color w:val="000000"/>
+          <w:sz w:val="19"/>
+          <w:szCs w:val="19"/>
+          <w:highlight w:val="white"/>
+        </w:rPr>
+      </w:pPr>
+      <w:r>
+        <w:rPr>
+          <w:rFonts w:ascii="Consolas" w:hAnsi="Consolas" w:cs="Consolas"/>
+          <w:color w:val="000000"/>
+          <w:sz w:val="19"/>
+          <w:szCs w:val="19"/>
+          <w:highlight w:val="white"/>
+        </w:rPr>
+        <w:t xml:space="preserve">        {</w:t>
+      </w:r>
+    </w:p>
+    <w:p>
+      <w:pPr>
+        <w:autoSpaceDE w:val="0"/>
+        <w:autoSpaceDN w:val="0"/>
+        <w:adjustRightInd w:val="0"/>
+        <w:spacing w:after="0" w:line="240" w:lineRule="auto"/>
+        <w:rPr>
+          <w:rFonts w:ascii="Consolas" w:hAnsi="Consolas" w:cs="Consolas"/>
+          <w:color w:val="000000"/>
+          <w:sz w:val="19"/>
+          <w:szCs w:val="19"/>
+          <w:highlight w:val="white"/>
+        </w:rPr>
+      </w:pPr>
+      <w:r>
+        <w:rPr>
+          <w:rFonts w:ascii="Consolas" w:hAnsi="Consolas" w:cs="Consolas"/>
+          <w:color w:val="000000"/>
+          <w:sz w:val="19"/>
+          <w:szCs w:val="19"/>
+          <w:highlight w:val="white"/>
+        </w:rPr>
+        <w:t xml:space="preserve">            rPen = </w:t>
+      </w:r>
+      <w:r>
+        <w:rPr>
+          <w:rFonts w:ascii="Consolas" w:hAnsi="Consolas" w:cs="Consolas"/>
+          <w:color w:val="0000FF"/>
+          <w:sz w:val="19"/>
+          <w:szCs w:val="19"/>
+          <w:highlight w:val="white"/>
+        </w:rPr>
+        <w:t>new</w:t>
+      </w:r>
+      <w:r>
+        <w:rPr>
+          <w:rFonts w:ascii="Consolas" w:hAnsi="Consolas" w:cs="Consolas"/>
+          <w:color w:val="000000"/>
+          <w:sz w:val="19"/>
+          <w:szCs w:val="19"/>
+          <w:highlight w:val="white"/>
+        </w:rPr>
+        <w:t xml:space="preserve"> </w:t>
+      </w:r>
+      <w:r>
+        <w:rPr>
+          <w:rFonts w:ascii="Consolas" w:hAnsi="Consolas" w:cs="Consolas"/>
+          <w:color w:val="FF0000"/>
+          <w:sz w:val="19"/>
+          <w:szCs w:val="19"/>
+          <w:highlight w:val="white"/>
+        </w:rPr>
+        <w:t>Pen</w:t>
+      </w:r>
+      <w:r>
+        <w:rPr>
+          <w:rFonts w:ascii="Consolas" w:hAnsi="Consolas" w:cs="Consolas"/>
+          <w:color w:val="000000"/>
+          <w:sz w:val="19"/>
+          <w:szCs w:val="19"/>
+          <w:highlight w:val="white"/>
+        </w:rPr>
+        <w:t>(</w:t>
+      </w:r>
+      <w:r>
+        <w:rPr>
+          <w:rFonts w:ascii="Consolas" w:hAnsi="Consolas" w:cs="Consolas"/>
+          <w:color w:val="FF0000"/>
+          <w:sz w:val="19"/>
+          <w:szCs w:val="19"/>
+          <w:highlight w:val="white"/>
+        </w:rPr>
+        <w:t>Color</w:t>
+      </w:r>
+      <w:r>
+        <w:rPr>
+          <w:rFonts w:ascii="Consolas" w:hAnsi="Consolas" w:cs="Consolas"/>
+          <w:color w:val="000000"/>
+          <w:sz w:val="19"/>
+          <w:szCs w:val="19"/>
+          <w:highlight w:val="white"/>
+        </w:rPr>
+        <w:t>.Red, 2);</w:t>
+      </w:r>
+    </w:p>
+    <w:p>
+      <w:pPr>
+        <w:autoSpaceDE w:val="0"/>
+        <w:autoSpaceDN w:val="0"/>
+        <w:adjustRightInd w:val="0"/>
+        <w:spacing w:after="0" w:line="240" w:lineRule="auto"/>
+        <w:rPr>
+          <w:rFonts w:ascii="Consolas" w:hAnsi="Consolas" w:cs="Consolas"/>
+          <w:color w:val="000000"/>
+          <w:sz w:val="19"/>
+          <w:szCs w:val="19"/>
+          <w:highlight w:val="white"/>
+        </w:rPr>
+      </w:pPr>
+      <w:r>
+        <w:rPr>
+          <w:rFonts w:ascii="Consolas" w:hAnsi="Consolas" w:cs="Consolas"/>
+          <w:color w:val="000000"/>
+          <w:sz w:val="19"/>
+          <w:szCs w:val="19"/>
+          <w:highlight w:val="white"/>
+        </w:rPr>
+        <w:t xml:space="preserve">        }</w:t>
+      </w:r>
+    </w:p>
+    <w:p>
+      <w:pPr>
+        <w:autoSpaceDE w:val="0"/>
+        <w:autoSpaceDN w:val="0"/>
+        <w:adjustRightInd w:val="0"/>
+        <w:spacing w:after="0" w:line="240" w:lineRule="auto"/>
+        <w:rPr>
+          <w:rFonts w:ascii="Consolas" w:hAnsi="Consolas" w:cs="Consolas"/>
+          <w:color w:val="000000"/>
+          <w:sz w:val="19"/>
+          <w:szCs w:val="19"/>
+          <w:highlight w:val="white"/>
+        </w:rPr>
+      </w:pPr>
+      <w:r>
+        <w:rPr>
+          <w:rFonts w:ascii="Consolas" w:hAnsi="Consolas" w:cs="Consolas"/>
+          <w:color w:val="000000"/>
+          <w:sz w:val="19"/>
+          <w:szCs w:val="19"/>
+          <w:highlight w:val="white"/>
+        </w:rPr>
+        <w:t xml:space="preserve">        </w:t>
+      </w:r>
+      <w:r>
+        <w:rPr>
+          <w:rFonts w:ascii="Consolas" w:hAnsi="Consolas" w:cs="Consolas"/>
+          <w:color w:val="008000"/>
+          <w:sz w:val="19"/>
+          <w:szCs w:val="19"/>
+          <w:highlight w:val="white"/>
+        </w:rPr>
+        <w:t>//----------------</w:t>
+      </w:r>
+    </w:p>
+    <w:p>
+      <w:pPr>
+        <w:autoSpaceDE w:val="0"/>
+        <w:autoSpaceDN w:val="0"/>
+        <w:adjustRightInd w:val="0"/>
+        <w:spacing w:after="0" w:line="240" w:lineRule="auto"/>
+        <w:rPr>
+          <w:rFonts w:ascii="Consolas" w:hAnsi="Consolas" w:cs="Consolas"/>
+          <w:color w:val="000000"/>
+          <w:sz w:val="19"/>
+          <w:szCs w:val="19"/>
+          <w:highlight w:val="white"/>
+        </w:rPr>
+      </w:pPr>
+      <w:r>
+        <w:rPr>
+          <w:rFonts w:ascii="Consolas" w:hAnsi="Consolas" w:cs="Consolas"/>
+          <w:color w:val="000000"/>
+          <w:sz w:val="19"/>
+          <w:szCs w:val="19"/>
+          <w:highlight w:val="white"/>
+        </w:rPr>
+        <w:t xml:space="preserve">        </w:t>
+      </w:r>
+      <w:r>
+        <w:rPr>
+          <w:rFonts w:ascii="Consolas" w:hAnsi="Consolas" w:cs="Consolas"/>
+          <w:color w:val="0000FF"/>
+          <w:sz w:val="19"/>
+          <w:szCs w:val="19"/>
+          <w:highlight w:val="white"/>
+        </w:rPr>
+        <w:t>public</w:t>
+      </w:r>
+      <w:r>
+        <w:rPr>
+          <w:rFonts w:ascii="Consolas" w:hAnsi="Consolas" w:cs="Consolas"/>
+          <w:color w:val="000000"/>
+          <w:sz w:val="19"/>
+          <w:szCs w:val="19"/>
+          <w:highlight w:val="white"/>
+        </w:rPr>
+        <w:t xml:space="preserve"> </w:t>
+      </w:r>
+      <w:r>
+        <w:rPr>
+          <w:rFonts w:ascii="Consolas" w:hAnsi="Consolas" w:cs="Consolas"/>
+          <w:color w:val="0000FF"/>
+          <w:sz w:val="19"/>
+          <w:szCs w:val="19"/>
+          <w:highlight w:val="white"/>
+        </w:rPr>
+        <w:t>override</w:t>
+      </w:r>
+      <w:r>
+        <w:rPr>
+          <w:rFonts w:ascii="Consolas" w:hAnsi="Consolas" w:cs="Consolas"/>
+          <w:color w:val="000000"/>
+          <w:sz w:val="19"/>
+          <w:szCs w:val="19"/>
+          <w:highlight w:val="white"/>
+        </w:rPr>
+        <w:t xml:space="preserve"> </w:t>
+      </w:r>
+      <w:r>
+        <w:rPr>
+          <w:rFonts w:ascii="Consolas" w:hAnsi="Consolas" w:cs="Consolas"/>
+          <w:color w:val="0000FF"/>
+          <w:sz w:val="19"/>
+          <w:szCs w:val="19"/>
+          <w:highlight w:val="white"/>
+        </w:rPr>
+        <w:t>void</w:t>
+      </w:r>
+      <w:r>
+        <w:rPr>
+          <w:rFonts w:ascii="Consolas" w:hAnsi="Consolas" w:cs="Consolas"/>
+          <w:color w:val="000000"/>
+          <w:sz w:val="19"/>
+          <w:szCs w:val="19"/>
+          <w:highlight w:val="white"/>
+        </w:rPr>
+        <w:t xml:space="preserve"> paint(</w:t>
+      </w:r>
+      <w:r>
+        <w:rPr>
+          <w:rFonts w:ascii="Consolas" w:hAnsi="Consolas" w:cs="Consolas"/>
+          <w:color w:val="0000FF"/>
+          <w:sz w:val="19"/>
+          <w:szCs w:val="19"/>
+          <w:highlight w:val="white"/>
+        </w:rPr>
+        <w:t>object</w:t>
+      </w:r>
+      <w:r>
+        <w:rPr>
+          <w:rFonts w:ascii="Consolas" w:hAnsi="Consolas" w:cs="Consolas"/>
+          <w:color w:val="000000"/>
+          <w:sz w:val="19"/>
+          <w:szCs w:val="19"/>
+          <w:highlight w:val="white"/>
+        </w:rPr>
+        <w:t xml:space="preserve"> sender, </w:t>
+      </w:r>
+      <w:r>
+        <w:rPr>
+          <w:rFonts w:ascii="Consolas" w:hAnsi="Consolas" w:cs="Consolas"/>
+          <w:color w:val="FF0000"/>
+          <w:sz w:val="19"/>
+          <w:szCs w:val="19"/>
+          <w:highlight w:val="white"/>
+        </w:rPr>
+        <w:t>PaintEventArgs</w:t>
+      </w:r>
+      <w:r>
+        <w:rPr>
+          <w:rFonts w:ascii="Consolas" w:hAnsi="Consolas" w:cs="Consolas"/>
+          <w:color w:val="000000"/>
+          <w:sz w:val="19"/>
+          <w:szCs w:val="19"/>
+          <w:highlight w:val="white"/>
+        </w:rPr>
+        <w:t xml:space="preserve"> e)</w:t>
+      </w:r>
+    </w:p>
+    <w:p>
+      <w:pPr>
+        <w:autoSpaceDE w:val="0"/>
+        <w:autoSpaceDN w:val="0"/>
+        <w:adjustRightInd w:val="0"/>
+        <w:spacing w:after="0" w:line="240" w:lineRule="auto"/>
+        <w:rPr>
+          <w:rFonts w:ascii="Consolas" w:hAnsi="Consolas" w:cs="Consolas"/>
+          <w:color w:val="000000"/>
+          <w:sz w:val="19"/>
+          <w:szCs w:val="19"/>
+          <w:highlight w:val="white"/>
+        </w:rPr>
+      </w:pPr>
+      <w:r>
+        <w:rPr>
+          <w:rFonts w:ascii="Consolas" w:hAnsi="Consolas" w:cs="Consolas"/>
+          <w:color w:val="000000"/>
+          <w:sz w:val="19"/>
+          <w:szCs w:val="19"/>
+          <w:highlight w:val="white"/>
+        </w:rPr>
+        <w:t xml:space="preserve">        {</w:t>
+      </w:r>
+    </w:p>
+    <w:p>
+      <w:pPr>
+        <w:autoSpaceDE w:val="0"/>
+        <w:autoSpaceDN w:val="0"/>
+        <w:adjustRightInd w:val="0"/>
+        <w:spacing w:after="0" w:line="240" w:lineRule="auto"/>
+        <w:rPr>
+          <w:rFonts w:ascii="Consolas" w:hAnsi="Consolas" w:cs="Consolas"/>
+          <w:color w:val="000000"/>
+          <w:sz w:val="19"/>
+          <w:szCs w:val="19"/>
+          <w:highlight w:val="white"/>
+        </w:rPr>
+      </w:pPr>
+      <w:r>
+        <w:rPr>
+          <w:rFonts w:ascii="Consolas" w:hAnsi="Consolas" w:cs="Consolas"/>
+          <w:color w:val="000000"/>
+          <w:sz w:val="19"/>
+          <w:szCs w:val="19"/>
+          <w:highlight w:val="white"/>
+        </w:rPr>
+        <w:t xml:space="preserve">            </w:t>
+      </w:r>
+      <w:r>
+        <w:rPr>
+          <w:rFonts w:ascii="Consolas" w:hAnsi="Consolas" w:cs="Consolas"/>
+          <w:color w:val="FF0000"/>
+          <w:sz w:val="19"/>
+          <w:szCs w:val="19"/>
+          <w:highlight w:val="white"/>
+        </w:rPr>
+        <w:t>Graphics</w:t>
+      </w:r>
+      <w:r>
+        <w:rPr>
+          <w:rFonts w:ascii="Consolas" w:hAnsi="Consolas" w:cs="Consolas"/>
+          <w:color w:val="000000"/>
+          <w:sz w:val="19"/>
+          <w:szCs w:val="19"/>
+          <w:highlight w:val="white"/>
+        </w:rPr>
+        <w:t xml:space="preserve"> g = e.</w:t>
+      </w:r>
+      <w:r>
+        <w:rPr>
+          <w:rFonts w:ascii="Consolas" w:hAnsi="Consolas" w:cs="Consolas"/>
+          <w:color w:val="FF0000"/>
+          <w:sz w:val="19"/>
+          <w:szCs w:val="19"/>
+          <w:highlight w:val="white"/>
+        </w:rPr>
+        <w:t>Graphics</w:t>
+      </w:r>
+      <w:r>
+        <w:rPr>
+          <w:rFonts w:ascii="Consolas" w:hAnsi="Consolas" w:cs="Consolas"/>
+          <w:color w:val="000000"/>
+          <w:sz w:val="19"/>
+          <w:szCs w:val="19"/>
+          <w:highlight w:val="white"/>
+        </w:rPr>
+        <w:t>;</w:t>
+      </w:r>
+    </w:p>
+    <w:p>
+      <w:pPr>
+        <w:autoSpaceDE w:val="0"/>
+        <w:autoSpaceDN w:val="0"/>
+        <w:adjustRightInd w:val="0"/>
+        <w:spacing w:after="0" w:line="240" w:lineRule="auto"/>
+        <w:rPr>
+          <w:rFonts w:ascii="Consolas" w:hAnsi="Consolas" w:cs="Consolas"/>
+          <w:color w:val="000000"/>
+          <w:sz w:val="19"/>
+          <w:szCs w:val="19"/>
+          <w:highlight w:val="white"/>
+        </w:rPr>
+      </w:pPr>
+      <w:r>
+        <w:rPr>
+          <w:rFonts w:ascii="Consolas" w:hAnsi="Consolas" w:cs="Consolas"/>
+          <w:color w:val="000000"/>
+          <w:sz w:val="19"/>
+          <w:szCs w:val="19"/>
+          <w:highlight w:val="white"/>
+        </w:rPr>
+        <w:t xml:space="preserve">            </w:t>
+      </w:r>
+      <w:r>
+        <w:rPr>
+          <w:rFonts w:ascii="Consolas" w:hAnsi="Consolas" w:cs="Consolas"/>
+          <w:color w:val="FF0000"/>
+          <w:sz w:val="19"/>
+          <w:szCs w:val="19"/>
+          <w:highlight w:val="white"/>
+        </w:rPr>
+        <w:t>x1</w:t>
+      </w:r>
+      <w:r>
+        <w:rPr>
+          <w:rFonts w:ascii="Consolas" w:hAnsi="Consolas" w:cs="Consolas"/>
+          <w:color w:val="000000"/>
+          <w:sz w:val="19"/>
+          <w:szCs w:val="19"/>
+          <w:highlight w:val="white"/>
+        </w:rPr>
+        <w:t xml:space="preserve"> = 0; </w:t>
+      </w:r>
+      <w:r>
+        <w:rPr>
+          <w:rFonts w:ascii="Consolas" w:hAnsi="Consolas" w:cs="Consolas"/>
+          <w:color w:val="FF0000"/>
+          <w:sz w:val="19"/>
+          <w:szCs w:val="19"/>
+          <w:highlight w:val="white"/>
+        </w:rPr>
+        <w:t>y1</w:t>
+      </w:r>
+      <w:r>
+        <w:rPr>
+          <w:rFonts w:ascii="Consolas" w:hAnsi="Consolas" w:cs="Consolas"/>
+          <w:color w:val="000000"/>
+          <w:sz w:val="19"/>
+          <w:szCs w:val="19"/>
+          <w:highlight w:val="white"/>
+        </w:rPr>
+        <w:t xml:space="preserve"> = 0;</w:t>
+      </w:r>
+    </w:p>
+    <w:p>
+      <w:pPr>
+        <w:autoSpaceDE w:val="0"/>
+        <w:autoSpaceDN w:val="0"/>
+        <w:adjustRightInd w:val="0"/>
+        <w:spacing w:after="0" w:line="240" w:lineRule="auto"/>
+        <w:rPr>
+          <w:rFonts w:ascii="Consolas" w:hAnsi="Consolas" w:cs="Consolas"/>
+          <w:color w:val="000000"/>
+          <w:sz w:val="19"/>
+          <w:szCs w:val="19"/>
+          <w:highlight w:val="white"/>
+        </w:rPr>
+      </w:pPr>
+      <w:r>
+        <w:rPr>
+          <w:rFonts w:ascii="Consolas" w:hAnsi="Consolas" w:cs="Consolas"/>
+          <w:color w:val="000000"/>
+          <w:sz w:val="19"/>
+          <w:szCs w:val="19"/>
+          <w:highlight w:val="white"/>
+        </w:rPr>
+        <w:t xml:space="preserve">            </w:t>
+      </w:r>
+      <w:r>
+        <w:rPr>
+          <w:rFonts w:ascii="Consolas" w:hAnsi="Consolas" w:cs="Consolas"/>
+          <w:color w:val="FF0000"/>
+          <w:sz w:val="19"/>
+          <w:szCs w:val="19"/>
+          <w:highlight w:val="white"/>
+        </w:rPr>
+        <w:t>x2</w:t>
+      </w:r>
+      <w:r>
+        <w:rPr>
+          <w:rFonts w:ascii="Consolas" w:hAnsi="Consolas" w:cs="Consolas"/>
+          <w:color w:val="000000"/>
+          <w:sz w:val="19"/>
+          <w:szCs w:val="19"/>
+          <w:highlight w:val="white"/>
+        </w:rPr>
+        <w:t xml:space="preserve"> = </w:t>
+      </w:r>
+      <w:r>
+        <w:rPr>
+          <w:rFonts w:ascii="Consolas" w:hAnsi="Consolas" w:cs="Consolas"/>
+          <w:color w:val="0000FF"/>
+          <w:sz w:val="19"/>
+          <w:szCs w:val="19"/>
+          <w:highlight w:val="white"/>
+        </w:rPr>
+        <w:t>this</w:t>
+      </w:r>
+      <w:r>
+        <w:rPr>
+          <w:rFonts w:ascii="Consolas" w:hAnsi="Consolas" w:cs="Consolas"/>
+          <w:color w:val="000000"/>
+          <w:sz w:val="19"/>
+          <w:szCs w:val="19"/>
+          <w:highlight w:val="white"/>
+        </w:rPr>
+        <w:t>.</w:t>
+      </w:r>
+      <w:r>
+        <w:rPr>
+          <w:rFonts w:ascii="Consolas" w:hAnsi="Consolas" w:cs="Consolas"/>
+          <w:color w:val="FF0000"/>
+          <w:sz w:val="19"/>
+          <w:szCs w:val="19"/>
+          <w:highlight w:val="white"/>
+        </w:rPr>
+        <w:t>Size</w:t>
+      </w:r>
+      <w:r>
+        <w:rPr>
+          <w:rFonts w:ascii="Consolas" w:hAnsi="Consolas" w:cs="Consolas"/>
+          <w:color w:val="000000"/>
+          <w:sz w:val="19"/>
+          <w:szCs w:val="19"/>
+          <w:highlight w:val="white"/>
+        </w:rPr>
+        <w:t>.Width;</w:t>
+      </w:r>
+    </w:p>
+    <w:p>
+      <w:pPr>
+        <w:autoSpaceDE w:val="0"/>
+        <w:autoSpaceDN w:val="0"/>
+        <w:adjustRightInd w:val="0"/>
+        <w:spacing w:after="0" w:line="240" w:lineRule="auto"/>
+        <w:rPr>
+          <w:rFonts w:ascii="Consolas" w:hAnsi="Consolas" w:cs="Consolas"/>
+          <w:color w:val="000000"/>
+          <w:sz w:val="19"/>
+          <w:szCs w:val="19"/>
+          <w:highlight w:val="white"/>
+        </w:rPr>
+      </w:pPr>
+      <w:r>
+        <w:rPr>
+          <w:rFonts w:ascii="Consolas" w:hAnsi="Consolas" w:cs="Consolas"/>
+          <w:color w:val="000000"/>
+          <w:sz w:val="19"/>
+          <w:szCs w:val="19"/>
+          <w:highlight w:val="white"/>
+        </w:rPr>
+        <w:t xml:space="preserve">            </w:t>
+      </w:r>
+      <w:r>
+        <w:rPr>
+          <w:rFonts w:ascii="Consolas" w:hAnsi="Consolas" w:cs="Consolas"/>
+          <w:color w:val="FF0000"/>
+          <w:sz w:val="19"/>
+          <w:szCs w:val="19"/>
+          <w:highlight w:val="white"/>
+        </w:rPr>
+        <w:t>y2</w:t>
+      </w:r>
+      <w:r>
+        <w:rPr>
+          <w:rFonts w:ascii="Consolas" w:hAnsi="Consolas" w:cs="Consolas"/>
+          <w:color w:val="000000"/>
+          <w:sz w:val="19"/>
+          <w:szCs w:val="19"/>
+          <w:highlight w:val="white"/>
+        </w:rPr>
+        <w:t xml:space="preserve"> = </w:t>
+      </w:r>
+      <w:r>
+        <w:rPr>
+          <w:rFonts w:ascii="Consolas" w:hAnsi="Consolas" w:cs="Consolas"/>
+          <w:color w:val="0000FF"/>
+          <w:sz w:val="19"/>
+          <w:szCs w:val="19"/>
+          <w:highlight w:val="white"/>
+        </w:rPr>
+        <w:t>this</w:t>
+      </w:r>
+      <w:r>
+        <w:rPr>
+          <w:rFonts w:ascii="Consolas" w:hAnsi="Consolas" w:cs="Consolas"/>
+          <w:color w:val="000000"/>
+          <w:sz w:val="19"/>
+          <w:szCs w:val="19"/>
+          <w:highlight w:val="white"/>
+        </w:rPr>
+        <w:t>.</w:t>
+      </w:r>
+      <w:r>
+        <w:rPr>
+          <w:rFonts w:ascii="Consolas" w:hAnsi="Consolas" w:cs="Consolas"/>
+          <w:color w:val="FF0000"/>
+          <w:sz w:val="19"/>
+          <w:szCs w:val="19"/>
+          <w:highlight w:val="white"/>
+        </w:rPr>
+        <w:t>Size</w:t>
+      </w:r>
+      <w:r>
+        <w:rPr>
+          <w:rFonts w:ascii="Consolas" w:hAnsi="Consolas" w:cs="Consolas"/>
+          <w:color w:val="000000"/>
+          <w:sz w:val="19"/>
+          <w:szCs w:val="19"/>
+          <w:highlight w:val="white"/>
+        </w:rPr>
+        <w:t>.Height;</w:t>
+      </w:r>
+    </w:p>
+    <w:p>
+      <w:pPr>
+        <w:autoSpaceDE w:val="0"/>
+        <w:autoSpaceDN w:val="0"/>
+        <w:adjustRightInd w:val="0"/>
+        <w:spacing w:after="0" w:line="240" w:lineRule="auto"/>
+        <w:rPr>
+          <w:rFonts w:ascii="Consolas" w:hAnsi="Consolas" w:cs="Consolas"/>
+          <w:color w:val="000000"/>
+          <w:sz w:val="19"/>
+          <w:szCs w:val="19"/>
+          <w:highlight w:val="white"/>
+        </w:rPr>
+      </w:pPr>
+      <w:r>
+        <w:rPr>
+          <w:rFonts w:ascii="Consolas" w:hAnsi="Consolas" w:cs="Consolas"/>
+          <w:color w:val="000000"/>
+          <w:sz w:val="19"/>
+          <w:szCs w:val="19"/>
+          <w:highlight w:val="white"/>
+        </w:rPr>
+        <w:t xml:space="preserve">            g.</w:t>
+      </w:r>
+      <w:r>
+        <w:rPr>
+          <w:rFonts w:ascii="Consolas" w:hAnsi="Consolas" w:cs="Consolas"/>
+          <w:color w:val="FF0000"/>
+          <w:sz w:val="19"/>
+          <w:szCs w:val="19"/>
+          <w:highlight w:val="white"/>
+        </w:rPr>
+        <w:t>DrawLine</w:t>
+      </w:r>
+      <w:r>
+        <w:rPr>
+          <w:rFonts w:ascii="Consolas" w:hAnsi="Consolas" w:cs="Consolas"/>
+          <w:color w:val="000000"/>
+          <w:sz w:val="19"/>
+          <w:szCs w:val="19"/>
+          <w:highlight w:val="white"/>
+        </w:rPr>
+        <w:t xml:space="preserve">(rPen, </w:t>
+      </w:r>
+      <w:r>
+        <w:rPr>
+          <w:rFonts w:ascii="Consolas" w:hAnsi="Consolas" w:cs="Consolas"/>
+          <w:color w:val="FF0000"/>
+          <w:sz w:val="19"/>
+          <w:szCs w:val="19"/>
+          <w:highlight w:val="white"/>
+        </w:rPr>
+        <w:t>x1</w:t>
+      </w:r>
+      <w:r>
+        <w:rPr>
+          <w:rFonts w:ascii="Consolas" w:hAnsi="Consolas" w:cs="Consolas"/>
+          <w:color w:val="000000"/>
+          <w:sz w:val="19"/>
+          <w:szCs w:val="19"/>
+          <w:highlight w:val="white"/>
+        </w:rPr>
+        <w:t xml:space="preserve">, </w:t>
+      </w:r>
+      <w:r>
+        <w:rPr>
+          <w:rFonts w:ascii="Consolas" w:hAnsi="Consolas" w:cs="Consolas"/>
+          <w:color w:val="FF0000"/>
+          <w:sz w:val="19"/>
+          <w:szCs w:val="19"/>
+          <w:highlight w:val="white"/>
+        </w:rPr>
+        <w:t>y1</w:t>
+      </w:r>
+      <w:r>
+        <w:rPr>
+          <w:rFonts w:ascii="Consolas" w:hAnsi="Consolas" w:cs="Consolas"/>
+          <w:color w:val="000000"/>
+          <w:sz w:val="19"/>
+          <w:szCs w:val="19"/>
+          <w:highlight w:val="white"/>
+        </w:rPr>
+        <w:t xml:space="preserve">, </w:t>
+      </w:r>
+      <w:r>
+        <w:rPr>
+          <w:rFonts w:ascii="Consolas" w:hAnsi="Consolas" w:cs="Consolas"/>
+          <w:color w:val="FF0000"/>
+          <w:sz w:val="19"/>
+          <w:szCs w:val="19"/>
+          <w:highlight w:val="white"/>
+        </w:rPr>
+        <w:t>x2</w:t>
+      </w:r>
+      <w:r>
+        <w:rPr>
+          <w:rFonts w:ascii="Consolas" w:hAnsi="Consolas" w:cs="Consolas"/>
+          <w:color w:val="000000"/>
+          <w:sz w:val="19"/>
+          <w:szCs w:val="19"/>
+          <w:highlight w:val="white"/>
+        </w:rPr>
+        <w:t xml:space="preserve">, </w:t>
+      </w:r>
+      <w:r>
+        <w:rPr>
+          <w:rFonts w:ascii="Consolas" w:hAnsi="Consolas" w:cs="Consolas"/>
+          <w:color w:val="FF0000"/>
+          <w:sz w:val="19"/>
+          <w:szCs w:val="19"/>
+          <w:highlight w:val="white"/>
+        </w:rPr>
+        <w:t>y2</w:t>
+      </w:r>
+      <w:r>
+        <w:rPr>
+          <w:rFonts w:ascii="Consolas" w:hAnsi="Consolas" w:cs="Consolas"/>
+          <w:color w:val="000000"/>
+          <w:sz w:val="19"/>
+          <w:szCs w:val="19"/>
+          <w:highlight w:val="white"/>
+        </w:rPr>
+        <w:t>);</w:t>
+      </w:r>
+    </w:p>
+    <w:p>
+      <w:pPr>
+        <w:autoSpaceDE w:val="0"/>
+        <w:autoSpaceDN w:val="0"/>
+        <w:adjustRightInd w:val="0"/>
+        <w:spacing w:after="0" w:line="240" w:lineRule="auto"/>
+        <w:rPr>
+          <w:rFonts w:ascii="Consolas" w:hAnsi="Consolas" w:cs="Consolas"/>
+          <w:color w:val="000000"/>
+          <w:sz w:val="19"/>
+          <w:szCs w:val="19"/>
+          <w:highlight w:val="white"/>
+        </w:rPr>
+      </w:pPr>
+      <w:r>
+        <w:rPr>
+          <w:rFonts w:ascii="Consolas" w:hAnsi="Consolas" w:cs="Consolas"/>
+          <w:color w:val="000000"/>
+          <w:sz w:val="19"/>
+          <w:szCs w:val="19"/>
+          <w:highlight w:val="white"/>
+        </w:rPr>
+        <w:t xml:space="preserve">        }</w:t>
+      </w:r>
+    </w:p>
+    <w:p>
+      <w:r>
+        <w:rPr>
+          <w:rFonts w:ascii="Consolas" w:hAnsi="Consolas" w:cs="Consolas"/>
+          <w:color w:val="000000"/>
+          <w:sz w:val="19"/>
+          <w:szCs w:val="19"/>
+          <w:highlight w:val="white"/>
+        </w:rPr>
+        <w:t xml:space="preserve">    }</w:t>
+      </w:r>
+    </w:p>
+    <w:p>
+      <w:pPr>
+        <w:rPr>
+          <w:lang w:val="vi-VN"/>
+        </w:rPr>
+      </w:pPr>
+      <w:r>
+        <w:t xml:space="preserve">Cuối cùng </w:t>
+      </w:r>
+      <w:r>
+        <w:rPr>
+          <w:lang w:val="vi-VN"/>
+        </w:rPr>
+        <w:t xml:space="preserve">chúng ta </w:t>
+      </w:r>
+      <w:r>
+        <w:t xml:space="preserve">có được </w:t>
+      </w:r>
+      <w:r>
+        <w:rPr>
+          <w:lang w:val="vi-VN"/>
+        </w:rPr>
+        <w:t xml:space="preserve">một chương trình cuối cùng hiển thị hai </w:t>
+      </w:r>
+      <w:r>
+        <w:t>button</w:t>
+      </w:r>
+      <w:r>
+        <w:rPr>
+          <w:lang w:val="vi-VN"/>
+        </w:rPr>
+        <w:t xml:space="preserve">, </w:t>
+      </w:r>
+      <w:r>
+        <w:rPr>
+          <w:rStyle w:val="alt-edited"/>
+          <w:lang w:val="vi-VN"/>
+        </w:rPr>
+        <w:t>như được hiển thị</w:t>
+      </w:r>
+      <w:r>
+        <w:rPr>
+          <w:lang w:val="vi-VN"/>
+        </w:rPr>
+        <w:t xml:space="preserve"> trong hình 17-2. Sơ đồ lớp được thể hiện trong hình 17-3.</w:t>
+      </w:r>
+    </w:p>
     <w:p>
       <w:pPr>
         <w:rPr>
           <w:b/>
         </w:rPr>
       </w:pPr>
+      <w:r>
+        <w:rPr>
+          <w:noProof/>
+        </w:rPr>
+        <w:drawing>
+          <wp:inline distT="0" distB="0" distL="0" distR="0" wp14:anchorId="3C3DACF4" wp14:editId="3F119717">
+            <wp:extent cx="4595854" cy="1891372"/>
+            <wp:effectExtent l="0" t="0" r="0" b="0"/>
+            <wp:docPr id="3" name="Picture 3"/>
+            <wp:cNvGraphicFramePr>
+              <a:graphicFrameLocks xmlns:a="http://schemas.openxmlformats.org/drawingml/2006/main" noChangeAspect="1"/>
+            </wp:cNvGraphicFramePr>
+            <a:graphic xmlns:a="http://schemas.openxmlformats.org/drawingml/2006/main">
+              <a:graphicData uri="http://schemas.openxmlformats.org/drawingml/2006/picture">
+                <pic:pic xmlns:pic="http://schemas.openxmlformats.org/drawingml/2006/picture">
+                  <pic:nvPicPr>
+                    <pic:cNvPr id="1" name=""/>
+                    <pic:cNvPicPr/>
+                  </pic:nvPicPr>
+                  <pic:blipFill>
+                    <a:blip r:embed="rId6"/>
+                    <a:stretch>
+                      <a:fillRect/>
+                    </a:stretch>
+                  </pic:blipFill>
+                  <pic:spPr>
+                    <a:xfrm>
+                      <a:off x="0" y="0"/>
+                      <a:ext cx="4651429" cy="1914243"/>
+                    </a:xfrm>
+                    <a:prstGeom prst="rect">
+                      <a:avLst/>
+                    </a:prstGeom>
+                  </pic:spPr>
+                </pic:pic>
+              </a:graphicData>
+            </a:graphic>
+          </wp:inline>
+        </w:drawing>
+      </w:r>
+    </w:p>
+    <w:p>
+      <w:r>
+        <w:rPr>
+          <w:noProof/>
+        </w:rPr>
+        <w:drawing>
+          <wp:inline distT="0" distB="0" distL="0" distR="0" wp14:anchorId="5EC5E23B" wp14:editId="5384568D">
+            <wp:extent cx="5943600" cy="6116955"/>
+            <wp:effectExtent l="0" t="0" r="0" b="0"/>
+            <wp:docPr id="4" name="Picture 4"/>
+            <wp:cNvGraphicFramePr>
+              <a:graphicFrameLocks xmlns:a="http://schemas.openxmlformats.org/drawingml/2006/main" noChangeAspect="1"/>
+            </wp:cNvGraphicFramePr>
+            <a:graphic xmlns:a="http://schemas.openxmlformats.org/drawingml/2006/main">
+              <a:graphicData uri="http://schemas.openxmlformats.org/drawingml/2006/picture">
+                <pic:pic xmlns:pic="http://schemas.openxmlformats.org/drawingml/2006/picture">
+                  <pic:nvPicPr>
+                    <pic:cNvPr id="1" name=""/>
+                    <pic:cNvPicPr/>
+                  </pic:nvPicPr>
+                  <pic:blipFill>
+                    <a:blip r:embed="rId7"/>
+                    <a:stretch>
+                      <a:fillRect/>
+                    </a:stretch>
+                  </pic:blipFill>
+                  <pic:spPr>
+                    <a:xfrm>
+                      <a:off x="0" y="0"/>
+                      <a:ext cx="5943600" cy="6116955"/>
+                    </a:xfrm>
+                    <a:prstGeom prst="rect">
+                      <a:avLst/>
+                    </a:prstGeom>
+                  </pic:spPr>
+                </pic:pic>
+              </a:graphicData>
+            </a:graphic>
+          </wp:inline>
+        </w:drawing>
+      </w:r>
     </w:p>
     <w:p/>
     <w:p/>
-    <w:p/>
-    <w:p/>
+    <w:p>
+      <w:pPr>
+        <w:pStyle w:val="Heading2"/>
+        <w:rPr>
+          <w:rFonts w:ascii="Consolas" w:hAnsi="Consolas" w:cs="Consolas"/>
+          <w:b/>
+          <w:color w:val="000000"/>
+          <w:sz w:val="19"/>
+          <w:szCs w:val="19"/>
+        </w:rPr>
+      </w:pPr>
+      <w:r>
+        <w:rPr>
+          <w:rFonts w:ascii="Consolas" w:hAnsi="Consolas" w:cs="Consolas"/>
+          <w:b/>
+          <w:color w:val="000000"/>
+          <w:sz w:val="19"/>
+          <w:szCs w:val="19"/>
+        </w:rPr>
+        <w:t>Decorator không trực quan</w:t>
+      </w:r>
+    </w:p>
+    <w:p>
+      <w:pPr>
+        <w:rPr>
+          <w:lang w:val="vi-VN"/>
+        </w:rPr>
+      </w:pPr>
+      <w:r>
+        <w:rPr>
+          <w:lang w:val="vi-VN"/>
+        </w:rPr>
+        <w:t>Trang trí, tất nhiên, không giới hạn đối tượng mà tăng cường các lớp học trực quan.</w:t>
+      </w:r>
+      <w:r>
+        <w:t xml:space="preserve"> </w:t>
+      </w:r>
+      <w:r>
+        <w:rPr>
+          <w:lang w:val="vi-VN"/>
+        </w:rPr>
+        <w:t xml:space="preserve">Bạn có thể thêm hoặc sửa đổi các </w:t>
+      </w:r>
+      <w:r>
+        <w:rPr>
+          <w:rStyle w:val="alt-edited"/>
+          <w:lang w:val="vi-VN"/>
+        </w:rPr>
+        <w:t>phương thức</w:t>
+      </w:r>
+      <w:r>
+        <w:rPr>
+          <w:lang w:val="vi-VN"/>
+        </w:rPr>
+        <w:t xml:space="preserve"> của bất kỳ </w:t>
+      </w:r>
+      <w:r>
+        <w:rPr>
+          <w:rStyle w:val="alt-edited"/>
+          <w:lang w:val="vi-VN"/>
+        </w:rPr>
+        <w:t>đối tượng theo một</w:t>
+      </w:r>
+      <w:r>
+        <w:rPr>
+          <w:lang w:val="vi-VN"/>
+        </w:rPr>
+        <w:t xml:space="preserve"> </w:t>
+      </w:r>
+      <w:r>
+        <w:rPr>
+          <w:rStyle w:val="alt-edited"/>
+          <w:lang w:val="vi-VN"/>
+        </w:rPr>
+        <w:t>cách</w:t>
+      </w:r>
+      <w:r>
+        <w:rPr>
+          <w:lang w:val="vi-VN"/>
+        </w:rPr>
+        <w:t xml:space="preserve"> tương tự.</w:t>
+      </w:r>
+      <w:r>
+        <w:t xml:space="preserve"> </w:t>
+      </w:r>
+      <w:r>
+        <w:rPr>
+          <w:lang w:val="vi-VN"/>
+        </w:rPr>
+        <w:t xml:space="preserve">Trong thực tế, các đối tượng phi hình ảnh có thể được dễ dàng hơn để trang trí vì có thể có ít hơn </w:t>
+      </w:r>
+      <w:r>
+        <w:rPr>
+          <w:rStyle w:val="alt-edited"/>
+          <w:lang w:val="vi-VN"/>
+        </w:rPr>
+        <w:t>phương thức để</w:t>
+      </w:r>
+      <w:r>
+        <w:rPr>
+          <w:lang w:val="vi-VN"/>
+        </w:rPr>
+        <w:t xml:space="preserve"> </w:t>
+      </w:r>
+      <w:r>
+        <w:rPr>
+          <w:rStyle w:val="alt-edited"/>
+          <w:lang w:val="vi-VN"/>
+        </w:rPr>
+        <w:t>nắm bắt</w:t>
+      </w:r>
+      <w:r>
+        <w:rPr>
+          <w:lang w:val="vi-VN"/>
+        </w:rPr>
+        <w:t xml:space="preserve"> </w:t>
+      </w:r>
+      <w:r>
+        <w:rPr>
+          <w:rStyle w:val="alt-edited"/>
+          <w:lang w:val="vi-VN"/>
+        </w:rPr>
+        <w:t>và chuyển tiếp</w:t>
+      </w:r>
+      <w:r>
+        <w:rPr>
+          <w:lang w:val="vi-VN"/>
+        </w:rPr>
+        <w:t>.</w:t>
+      </w:r>
+      <w:r>
+        <w:t xml:space="preserve"> </w:t>
+      </w:r>
+      <w:r>
+        <w:rPr>
+          <w:lang w:val="vi-VN"/>
+        </w:rPr>
+        <w:t xml:space="preserve">Bất cứ khi nào bạn đặt một thể hiện của một lớp bên trong một lớp khác và có các lớp bên ngoài hoạt động trên đó, </w:t>
+      </w:r>
+      <w:r>
+        <w:rPr>
+          <w:rStyle w:val="alt-edited"/>
+          <w:lang w:val="vi-VN"/>
+        </w:rPr>
+        <w:t>bạn cơ bản là</w:t>
+      </w:r>
+      <w:r>
+        <w:rPr>
+          <w:lang w:val="vi-VN"/>
+        </w:rPr>
+        <w:t xml:space="preserve"> "trang trí" lớp bên trong.</w:t>
+      </w:r>
+      <w:r>
+        <w:t xml:space="preserve"> </w:t>
+      </w:r>
+      <w:r>
+        <w:rPr>
+          <w:lang w:val="vi-VN"/>
+        </w:rPr>
+        <w:t>Đây là một trong những công cụ phổ biến nhất cho các chương trình có sẵn trong</w:t>
+      </w:r>
+      <w:r>
+        <w:t xml:space="preserve"> V</w:t>
+      </w:r>
+      <w:r>
+        <w:rPr>
+          <w:lang w:val="vi-VN"/>
+        </w:rPr>
+        <w:t>isual Studio.NET</w:t>
+      </w:r>
+    </w:p>
+    <w:p>
+      <w:pPr>
+        <w:pStyle w:val="Heading2"/>
+        <w:rPr>
+          <w:rFonts w:ascii="Consolas" w:hAnsi="Consolas" w:cs="Consolas"/>
+          <w:b/>
+          <w:bCs/>
+          <w:color w:val="000000"/>
+          <w:sz w:val="19"/>
+          <w:szCs w:val="19"/>
+        </w:rPr>
+      </w:pPr>
+      <w:r>
+        <w:rPr>
+          <w:rFonts w:ascii="Consolas" w:hAnsi="Consolas" w:cs="Consolas"/>
+          <w:b/>
+          <w:bCs/>
+          <w:color w:val="000000"/>
+          <w:sz w:val="19"/>
+          <w:szCs w:val="19"/>
+        </w:rPr>
+        <w:t xml:space="preserve">Decorators, Adapters, </w:t>
+      </w:r>
+      <w:r>
+        <w:rPr>
+          <w:rFonts w:ascii="Consolas" w:hAnsi="Consolas" w:cs="Consolas"/>
+          <w:b/>
+          <w:bCs/>
+          <w:color w:val="000000"/>
+          <w:sz w:val="19"/>
+          <w:szCs w:val="19"/>
+        </w:rPr>
+        <w:t>và</w:t>
+      </w:r>
+      <w:r>
+        <w:rPr>
+          <w:rFonts w:ascii="Consolas" w:hAnsi="Consolas" w:cs="Consolas"/>
+          <w:b/>
+          <w:bCs/>
+          <w:color w:val="000000"/>
+          <w:sz w:val="19"/>
+          <w:szCs w:val="19"/>
+        </w:rPr>
+        <w:t xml:space="preserve"> Composites</w:t>
+      </w:r>
+    </w:p>
+    <w:p>
+      <w:pPr>
+        <w:rPr>
+          <w:lang w:val="vi-VN"/>
+        </w:rPr>
+      </w:pPr>
+      <w:r>
+        <w:rPr>
+          <w:lang w:val="vi-VN"/>
+        </w:rPr>
+        <w:t xml:space="preserve">Như đã nêu trong mẫu thiết kế, có một sự tương đồng </w:t>
+      </w:r>
+      <w:r>
+        <w:rPr>
+          <w:rStyle w:val="alt-edited"/>
+          <w:lang w:val="vi-VN"/>
+        </w:rPr>
+        <w:t>quan trọng</w:t>
+      </w:r>
+      <w:r>
+        <w:rPr>
+          <w:lang w:val="vi-VN"/>
+        </w:rPr>
+        <w:t xml:space="preserve"> trong những </w:t>
+      </w:r>
+      <w:r>
+        <w:rPr>
+          <w:rStyle w:val="alt-edited"/>
+          <w:lang w:val="vi-VN"/>
+        </w:rPr>
+        <w:t>class</w:t>
+      </w:r>
+      <w:r>
+        <w:rPr>
+          <w:lang w:val="vi-VN"/>
+        </w:rPr>
+        <w:t xml:space="preserve"> bạn có thể đã được công nhận.</w:t>
+      </w:r>
+      <w:r>
+        <w:t xml:space="preserve"> </w:t>
+      </w:r>
+      <w:r>
+        <w:rPr>
+          <w:lang w:val="vi-VN"/>
+        </w:rPr>
+        <w:t xml:space="preserve">Adapters cũng dường như để "trang trí" một </w:t>
+      </w:r>
+      <w:r>
+        <w:rPr>
+          <w:rStyle w:val="alt-edited"/>
+          <w:lang w:val="vi-VN"/>
+        </w:rPr>
+        <w:t>class hiện có</w:t>
+      </w:r>
+      <w:r>
+        <w:rPr>
+          <w:lang w:val="vi-VN"/>
+        </w:rPr>
+        <w:t xml:space="preserve">. Tuy nhiên, chức năng </w:t>
+      </w:r>
+      <w:r>
+        <w:rPr>
+          <w:rStyle w:val="alt-edited"/>
+          <w:lang w:val="vi-VN"/>
+        </w:rPr>
+        <w:t>của chúng</w:t>
+      </w:r>
+      <w:r>
+        <w:rPr>
+          <w:lang w:val="vi-VN"/>
+        </w:rPr>
+        <w:t xml:space="preserve"> là thay đổi giao diện của một hoặc nhiều </w:t>
+      </w:r>
+      <w:r>
+        <w:rPr>
+          <w:rStyle w:val="alt-edited"/>
+          <w:lang w:val="vi-VN"/>
+        </w:rPr>
+        <w:t>class để</w:t>
+      </w:r>
+      <w:r>
+        <w:rPr>
+          <w:lang w:val="vi-VN"/>
+        </w:rPr>
+        <w:t xml:space="preserve"> một trong</w:t>
+      </w:r>
+      <w:r>
+        <w:t xml:space="preserve"> số</w:t>
+      </w:r>
+      <w:r>
+        <w:rPr>
+          <w:lang w:val="vi-VN"/>
+        </w:rPr>
+        <w:t xml:space="preserve"> đó thuận tiện hơn cho một chương trình cụ thể.</w:t>
+      </w:r>
+      <w:r>
+        <w:t xml:space="preserve"> </w:t>
+      </w:r>
+      <w:r>
+        <w:rPr>
+          <w:rStyle w:val="alt-edited"/>
+          <w:lang w:val="vi-VN"/>
+        </w:rPr>
+        <w:t>Các Decorator</w:t>
+      </w:r>
+      <w:r>
+        <w:rPr>
+          <w:lang w:val="vi-VN"/>
+        </w:rPr>
+        <w:t xml:space="preserve"> </w:t>
+      </w:r>
+      <w:r>
+        <w:rPr>
+          <w:rStyle w:val="alt-edited"/>
+          <w:lang w:val="vi-VN"/>
+        </w:rPr>
+        <w:t>thêm các phương thức</w:t>
+      </w:r>
+      <w:r>
+        <w:rPr>
+          <w:lang w:val="vi-VN"/>
+        </w:rPr>
+        <w:t xml:space="preserve"> </w:t>
+      </w:r>
+      <w:r>
+        <w:rPr>
+          <w:rStyle w:val="alt-edited"/>
+          <w:lang w:val="vi-VN"/>
+        </w:rPr>
+        <w:t>cho các trường hợp</w:t>
+      </w:r>
+      <w:r>
+        <w:rPr>
+          <w:lang w:val="vi-VN"/>
+        </w:rPr>
+        <w:t xml:space="preserve"> đặc biệt </w:t>
+      </w:r>
+      <w:r>
+        <w:rPr>
+          <w:rStyle w:val="alt-edited"/>
+          <w:lang w:val="vi-VN"/>
+        </w:rPr>
+        <w:t>của các class</w:t>
+      </w:r>
+      <w:r>
+        <w:rPr>
+          <w:lang w:val="vi-VN"/>
+        </w:rPr>
+        <w:t xml:space="preserve"> chứ không phải là tất cả </w:t>
+      </w:r>
+      <w:r>
+        <w:rPr>
+          <w:rStyle w:val="alt-edited"/>
+          <w:lang w:val="vi-VN"/>
+        </w:rPr>
+        <w:t>trong số chúng</w:t>
+      </w:r>
+      <w:r>
+        <w:rPr>
+          <w:lang w:val="vi-VN"/>
+        </w:rPr>
+        <w:t xml:space="preserve">. Bạn cũng có thể tưởng tượng rằng </w:t>
+      </w:r>
+      <w:r>
+        <w:t>đó là một composite của một đối tượng</w:t>
+      </w:r>
+      <w:r>
+        <w:rPr>
+          <w:lang w:val="vi-VN"/>
+        </w:rPr>
+        <w:t xml:space="preserve"> duy nhất về bản chất là một </w:t>
+      </w:r>
+      <w:r>
+        <w:t>Decorator</w:t>
+      </w:r>
+      <w:r>
+        <w:rPr>
+          <w:lang w:val="vi-VN"/>
+        </w:rPr>
+        <w:t>. Một lần nữa, tuy nhiên, mục đích là khác nhau.</w:t>
+      </w:r>
+    </w:p>
+    <w:p>
+      <w:pPr>
+        <w:pStyle w:val="Heading2"/>
+        <w:rPr>
+          <w:rFonts w:ascii="Consolas" w:hAnsi="Consolas" w:cs="Consolas"/>
+          <w:b/>
+          <w:bCs/>
+          <w:color w:val="000000"/>
+          <w:sz w:val="19"/>
+          <w:szCs w:val="19"/>
+        </w:rPr>
+      </w:pPr>
+      <w:r>
+        <w:rPr>
+          <w:rFonts w:ascii="Consolas" w:hAnsi="Consolas" w:cs="Consolas"/>
+          <w:b/>
+          <w:bCs/>
+          <w:color w:val="000000"/>
+          <w:sz w:val="19"/>
+          <w:szCs w:val="19"/>
+        </w:rPr>
+        <w:t>Hệ quả của việc các mẫu Decorator</w:t>
+      </w:r>
+    </w:p>
+    <w:p>
+      <w:pPr>
+        <w:rPr>
+          <w:lang w:val="vi-VN"/>
+        </w:rPr>
+      </w:pPr>
+      <w:r>
+        <w:rPr>
+          <w:lang w:val="vi-VN"/>
+        </w:rPr>
+        <w:t xml:space="preserve">Các mẫu </w:t>
+      </w:r>
+      <w:r>
+        <w:rPr>
+          <w:rStyle w:val="alt-edited"/>
+          <w:lang w:val="vi-VN"/>
+        </w:rPr>
+        <w:t>Decorator</w:t>
+      </w:r>
+      <w:r>
+        <w:rPr>
+          <w:lang w:val="vi-VN"/>
+        </w:rPr>
+        <w:t xml:space="preserve"> cung cấp một cách linh hoạt hơn để thêm trách nhiệm cho </w:t>
+      </w:r>
+      <w:r>
+        <w:rPr>
+          <w:rStyle w:val="alt-edited"/>
+          <w:lang w:val="vi-VN"/>
+        </w:rPr>
+        <w:t>một class</w:t>
+      </w:r>
+      <w:r>
+        <w:rPr>
+          <w:lang w:val="vi-VN"/>
+        </w:rPr>
+        <w:t xml:space="preserve"> </w:t>
+      </w:r>
+      <w:r>
+        <w:rPr>
+          <w:rStyle w:val="alt-edited"/>
+          <w:lang w:val="vi-VN"/>
+        </w:rPr>
+        <w:t>hơn là</w:t>
+      </w:r>
+      <w:r>
+        <w:rPr>
+          <w:lang w:val="vi-VN"/>
+        </w:rPr>
+        <w:t xml:space="preserve"> bằng cách sử dụng kế thừa, vì nó có thể thêm những trách nhiệm </w:t>
+      </w:r>
+      <w:r>
+        <w:rPr>
+          <w:rStyle w:val="alt-edited"/>
+          <w:lang w:val="vi-VN"/>
+        </w:rPr>
+        <w:t>cho các instance</w:t>
+      </w:r>
+      <w:r>
+        <w:rPr>
+          <w:lang w:val="vi-VN"/>
+        </w:rPr>
+        <w:t xml:space="preserve"> được lựa chọn của lớp. Nó cũng cho phép bạn tùy chỉnh </w:t>
+      </w:r>
+      <w:r>
+        <w:rPr>
+          <w:rStyle w:val="alt-edited"/>
+          <w:lang w:val="vi-VN"/>
+        </w:rPr>
+        <w:t>một class</w:t>
+      </w:r>
+      <w:r>
+        <w:rPr>
+          <w:lang w:val="vi-VN"/>
+        </w:rPr>
+        <w:t xml:space="preserve"> mà không cần tạo lớp con </w:t>
+      </w:r>
+      <w:r>
+        <w:t xml:space="preserve">mới </w:t>
+      </w:r>
+      <w:r>
+        <w:rPr>
+          <w:rStyle w:val="alt-edited"/>
+          <w:lang w:val="vi-VN"/>
+        </w:rPr>
+        <w:t>trong</w:t>
+      </w:r>
+      <w:r>
+        <w:rPr>
+          <w:lang w:val="vi-VN"/>
+        </w:rPr>
+        <w:t xml:space="preserve"> hệ thống phân cấp thừa kế. </w:t>
+      </w:r>
+      <w:r>
+        <w:rPr>
+          <w:rStyle w:val="alt-edited"/>
+          <w:lang w:val="vi-VN"/>
+        </w:rPr>
+        <w:t>Mẫu thiết kế</w:t>
+      </w:r>
+      <w:r>
+        <w:rPr>
+          <w:lang w:val="vi-VN"/>
+        </w:rPr>
+        <w:t xml:space="preserve"> chỉ ra hai nhược điểm của </w:t>
+      </w:r>
+      <w:r>
+        <w:rPr>
+          <w:rStyle w:val="alt-edited"/>
+          <w:lang w:val="vi-VN"/>
+        </w:rPr>
+        <w:t>mẫu</w:t>
+      </w:r>
+      <w:r>
+        <w:rPr>
+          <w:lang w:val="vi-VN"/>
+        </w:rPr>
+        <w:t xml:space="preserve"> </w:t>
+      </w:r>
+      <w:r>
+        <w:rPr>
+          <w:rStyle w:val="alt-edited"/>
+          <w:lang w:val="vi-VN"/>
+        </w:rPr>
+        <w:t>Decorator</w:t>
+      </w:r>
+      <w:r>
+        <w:rPr>
+          <w:lang w:val="vi-VN"/>
+        </w:rPr>
+        <w:t xml:space="preserve">. Một là một Decorator và thành phần kèm theo </w:t>
+      </w:r>
+      <w:r>
+        <w:rPr>
+          <w:rStyle w:val="alt-edited"/>
+          <w:lang w:val="vi-VN"/>
+        </w:rPr>
+        <w:t>của nó</w:t>
+      </w:r>
+      <w:r>
+        <w:rPr>
+          <w:lang w:val="vi-VN"/>
+        </w:rPr>
+        <w:t xml:space="preserve"> không giống nhau. Vì vậy, kiểm </w:t>
+      </w:r>
+      <w:r>
+        <w:t>thử</w:t>
+      </w:r>
+      <w:r>
+        <w:rPr>
+          <w:lang w:val="vi-VN"/>
+        </w:rPr>
+        <w:t xml:space="preserve"> đối vớ</w:t>
+      </w:r>
+      <w:r>
+        <w:rPr>
+          <w:lang w:val="vi-VN"/>
+        </w:rPr>
+        <w:t xml:space="preserve">i </w:t>
+      </w:r>
+      <w:r>
+        <w:rPr>
+          <w:lang w:val="vi-VN"/>
+        </w:rPr>
+        <w:t xml:space="preserve">loại </w:t>
+      </w:r>
+      <w:r>
+        <w:t xml:space="preserve">của </w:t>
+      </w:r>
+      <w:r>
+        <w:rPr>
+          <w:lang w:val="vi-VN"/>
+        </w:rPr>
+        <w:t xml:space="preserve">đối tượng sẽ thất bại. Thứ hai là </w:t>
+      </w:r>
+      <w:r>
+        <w:rPr>
+          <w:rStyle w:val="alt-edited"/>
+          <w:lang w:val="vi-VN"/>
+        </w:rPr>
+        <w:t>các Decorator</w:t>
+      </w:r>
+      <w:r>
+        <w:rPr>
+          <w:lang w:val="vi-VN"/>
+        </w:rPr>
+        <w:t xml:space="preserve"> có thể dẫn đến một hệ thống với "rất nhiều đối tượng nhỏ" </w:t>
+      </w:r>
+      <w:r>
+        <w:t>với tất cả đều</w:t>
+      </w:r>
+      <w:r>
+        <w:rPr>
+          <w:lang w:val="vi-VN"/>
+        </w:rPr>
+        <w:t xml:space="preserve"> giống nhau để các lập trình viên cố gắng để </w:t>
+      </w:r>
+      <w:r>
+        <w:rPr>
+          <w:rStyle w:val="alt-edited"/>
+          <w:lang w:val="vi-VN"/>
+        </w:rPr>
+        <w:t>bảo trì mã.</w:t>
+      </w:r>
+      <w:r>
+        <w:rPr>
+          <w:lang w:val="vi-VN"/>
+        </w:rPr>
+        <w:t xml:space="preserve"> Điều này có thể là một</w:t>
+      </w:r>
+      <w:r>
+        <w:t xml:space="preserve"> vấn đề</w:t>
+      </w:r>
+      <w:r>
+        <w:rPr>
+          <w:lang w:val="vi-VN"/>
+        </w:rPr>
+        <w:t xml:space="preserve"> nhức đầu </w:t>
+      </w:r>
+      <w:r>
+        <w:t xml:space="preserve">trong việc </w:t>
+      </w:r>
+      <w:r>
+        <w:rPr>
+          <w:lang w:val="vi-VN"/>
+        </w:rPr>
+        <w:t xml:space="preserve">bảo trì. Decorator và </w:t>
+      </w:r>
+      <w:r>
+        <w:rPr>
+          <w:rStyle w:val="alt-edited"/>
+          <w:lang w:val="vi-VN"/>
+        </w:rPr>
+        <w:t>Façade</w:t>
+      </w:r>
+      <w:r>
+        <w:rPr>
+          <w:lang w:val="vi-VN"/>
+        </w:rPr>
+        <w:t xml:space="preserve"> gợi lên hình ảnh tương tự trong việc xây dựng kiến trúc, nhưng trong thuật ngữ</w:t>
+      </w:r>
+      <w:r>
+        <w:rPr>
+          <w:lang w:val="vi-VN"/>
+        </w:rPr>
+        <w:t xml:space="preserve"> mẫu thiết kế</w:t>
+      </w:r>
+      <w:r>
+        <w:rPr>
+          <w:lang w:val="vi-VN"/>
+        </w:rPr>
+        <w:t xml:space="preserve">, </w:t>
+      </w:r>
+      <w:r>
+        <w:rPr>
+          <w:rStyle w:val="alt-edited"/>
+          <w:lang w:val="vi-VN"/>
+        </w:rPr>
+        <w:t>Façade</w:t>
+      </w:r>
+      <w:r>
+        <w:rPr>
+          <w:lang w:val="vi-VN"/>
+        </w:rPr>
+        <w:t xml:space="preserve"> là một cách để che giấu một hệ thống phức tạp bên trong một giao diện đơn giản, trong khi đó </w:t>
+      </w:r>
+      <w:r>
+        <w:rPr>
+          <w:rStyle w:val="alt-edited"/>
+          <w:lang w:val="vi-VN"/>
+        </w:rPr>
+        <w:t>Decorator</w:t>
+      </w:r>
+      <w:r>
+        <w:rPr>
+          <w:lang w:val="vi-VN"/>
+        </w:rPr>
+        <w:t xml:space="preserve"> thêm chức năng </w:t>
+      </w:r>
+      <w:r>
+        <w:rPr>
+          <w:rStyle w:val="alt-edited"/>
+          <w:lang w:val="vi-VN"/>
+        </w:rPr>
+        <w:t>bằng cách bọc</w:t>
+      </w:r>
+      <w:r>
+        <w:rPr>
+          <w:lang w:val="vi-VN"/>
+        </w:rPr>
+        <w:t xml:space="preserve"> </w:t>
+      </w:r>
+      <w:r>
+        <w:rPr>
+          <w:rStyle w:val="alt-edited"/>
+          <w:lang w:val="vi-VN"/>
+        </w:rPr>
+        <w:t>một class</w:t>
+      </w:r>
+      <w:r>
+        <w:rPr>
+          <w:lang w:val="vi-VN"/>
+        </w:rPr>
+        <w:t xml:space="preserve">. Chúng </w:t>
+      </w:r>
+      <w:r>
+        <w:t>ta</w:t>
+      </w:r>
+      <w:r>
+        <w:rPr>
+          <w:lang w:val="vi-VN"/>
+        </w:rPr>
+        <w:t xml:space="preserve"> sẽ </w:t>
+      </w:r>
+      <w:r>
+        <w:t>bàn luận về</w:t>
+      </w:r>
+      <w:r>
+        <w:rPr>
+          <w:lang w:val="vi-VN"/>
+        </w:rPr>
+        <w:t xml:space="preserve"> </w:t>
+      </w:r>
+      <w:r>
+        <w:rPr>
+          <w:rStyle w:val="alt-edited"/>
+          <w:lang w:val="vi-VN"/>
+        </w:rPr>
+        <w:t>Façade</w:t>
+      </w:r>
+      <w:r>
+        <w:rPr>
+          <w:lang w:val="vi-VN"/>
+        </w:rPr>
+        <w:t xml:space="preserve"> </w:t>
+      </w:r>
+      <w:r>
+        <w:t xml:space="preserve">trong chương </w:t>
+      </w:r>
+      <w:r>
+        <w:rPr>
+          <w:lang w:val="vi-VN"/>
+        </w:rPr>
+        <w:t>tiếp theo.</w:t>
+      </w:r>
+    </w:p>
+    <w:p>
+      <w:pPr>
+        <w:pStyle w:val="Heading2"/>
+        <w:rPr>
+          <w:rFonts w:ascii="Consolas" w:hAnsi="Consolas" w:cs="Consolas"/>
+          <w:b/>
+          <w:bCs/>
+          <w:color w:val="000000"/>
+          <w:sz w:val="19"/>
+          <w:szCs w:val="19"/>
+        </w:rPr>
+      </w:pPr>
+      <w:r>
+        <w:rPr>
+          <w:rFonts w:ascii="Consolas" w:hAnsi="Consolas" w:cs="Consolas"/>
+          <w:b/>
+          <w:bCs/>
+          <w:color w:val="000000"/>
+          <w:sz w:val="19"/>
+          <w:szCs w:val="19"/>
+        </w:rPr>
+        <w:t>Suy nghĩ về các câu hỏi</w:t>
+      </w:r>
+    </w:p>
+    <w:p>
+      <w:pPr>
+        <w:rPr>
+          <w:lang w:val="vi-VN"/>
+        </w:rPr>
+      </w:pPr>
+      <w:r>
+        <w:rPr>
+          <w:lang w:val="vi-VN"/>
+        </w:rPr>
+        <w:t xml:space="preserve">1: Khi ai đó </w:t>
+      </w:r>
+      <w:r>
+        <w:rPr>
+          <w:rStyle w:val="alt-edited"/>
+          <w:lang w:val="vi-VN"/>
+        </w:rPr>
+        <w:t>nhập vào một</w:t>
+      </w:r>
+      <w:r>
+        <w:rPr>
+          <w:lang w:val="vi-VN"/>
+        </w:rPr>
+        <w:t xml:space="preserve"> giá trị không chính xác trong một </w:t>
+      </w:r>
+      <w:r>
+        <w:rPr>
+          <w:rStyle w:val="alt-edited"/>
+          <w:lang w:val="vi-VN"/>
+        </w:rPr>
+        <w:t>ô của</w:t>
+      </w:r>
+      <w:r>
+        <w:rPr>
+          <w:lang w:val="vi-VN"/>
+        </w:rPr>
+        <w:t xml:space="preserve"> </w:t>
+      </w:r>
+      <w:r>
+        <w:rPr>
+          <w:rStyle w:val="alt-edited"/>
+          <w:lang w:val="vi-VN"/>
+        </w:rPr>
+        <w:t>một lưới,</w:t>
+      </w:r>
+      <w:r>
+        <w:rPr>
+          <w:lang w:val="vi-VN"/>
+        </w:rPr>
+        <w:t xml:space="preserve"> </w:t>
+      </w:r>
+      <w:r>
+        <w:rPr>
+          <w:rStyle w:val="alt-edited"/>
+          <w:lang w:val="vi-VN"/>
+        </w:rPr>
+        <w:t>có thể bạn muốn</w:t>
+      </w:r>
+      <w:r>
+        <w:rPr>
+          <w:lang w:val="vi-VN"/>
+        </w:rPr>
+        <w:t xml:space="preserve"> thay đổi màu sắc của hàng để chỉ ra các vấn đề. Đề nghị làm thế nào bạn có thể sử dụng một </w:t>
+      </w:r>
+      <w:r>
+        <w:rPr>
+          <w:rStyle w:val="alt-edited"/>
+          <w:lang w:val="vi-VN"/>
+        </w:rPr>
+        <w:t>Decorator</w:t>
+      </w:r>
+      <w:r>
+        <w:rPr>
+          <w:lang w:val="vi-VN"/>
+        </w:rPr>
+        <w:t>.</w:t>
+      </w:r>
+    </w:p>
+    <w:p>
+      <w:r>
+        <w:rPr>
+          <w:lang w:val="vi-VN"/>
+        </w:rPr>
+        <w:t xml:space="preserve">2: Một quỹ tương hỗ là một bộ sưu tập của các cổ phiếu. Mỗi một bao gồm một mảng, </w:t>
+      </w:r>
+      <w:r>
+        <w:rPr>
+          <w:rStyle w:val="alt-edited"/>
+          <w:lang w:val="vi-VN"/>
+        </w:rPr>
+        <w:t>hoặc Collection</w:t>
+      </w:r>
+      <w:r>
+        <w:rPr>
+          <w:lang w:val="vi-VN"/>
+        </w:rPr>
+        <w:t xml:space="preserve">, giá theo thời gian. Bạn có thể </w:t>
+      </w:r>
+      <w:r>
+        <w:t xml:space="preserve">tìm </w:t>
+      </w:r>
+      <w:r>
+        <w:rPr>
+          <w:lang w:val="vi-VN"/>
+        </w:rPr>
+        <w:t xml:space="preserve">cách </w:t>
+      </w:r>
+      <w:r>
+        <w:t>thiết kế một</w:t>
+      </w:r>
+      <w:r>
+        <w:rPr>
+          <w:lang w:val="vi-VN"/>
+        </w:rPr>
+        <w:t xml:space="preserve"> Decorator có thể được sử dụng để </w:t>
+      </w:r>
+      <w:r>
+        <w:t>tạo</w:t>
+      </w:r>
+      <w:r>
+        <w:rPr>
+          <w:lang w:val="vi-VN"/>
+        </w:rPr>
+        <w:t xml:space="preserve"> ra một báo cáo về hiệu suất cổ phiếu cho mỗi cổ phiếu và cho toàn bộ quỹ?</w:t>
+      </w:r>
+      <w:bookmarkStart w:id="0" w:name="_GoBack"/>
+      <w:bookmarkEnd w:id="0"/>
+    </w:p>
     <w:sectPr>
       <w:pgSz w:w="12240" w:h="15840"/>
       <w:pgMar w:top="1440" w:right="1440" w:bottom="1440" w:left="1440" w:header="720" w:footer="720" w:gutter="0"/>
@@ -7835,6 +10323,26 @@
       <w:szCs w:val="24"/>
     </w:rPr>
   </w:style>
+  <w:style w:type="character" w:customStyle="1" w:styleId="fontstyle01">
+    <w:name w:val="fontstyle01"/>
+    <w:basedOn w:val="DefaultParagraphFont"/>
+    <w:rsid w:val="002C7754"/>
+    <w:rPr>
+      <w:rFonts w:ascii="Arial" w:hAnsi="Arial" w:cs="Arial" w:hint="default"/>
+      <w:b/>
+      <w:bCs/>
+      <w:i w:val="0"/>
+      <w:iCs w:val="0"/>
+      <w:color w:val="333333"/>
+      <w:sz w:val="24"/>
+      <w:szCs w:val="24"/>
+    </w:rPr>
+  </w:style>
+  <w:style w:type="character" w:customStyle="1" w:styleId="shorttext">
+    <w:name w:val="short_text"/>
+    <w:basedOn w:val="DefaultParagraphFont"/>
+    <w:rsid w:val="00A33AF9"/>
+  </w:style>
 </w:styles>
 </file>
 
@@ -8104,7 +10612,7 @@
 </file>
 
 <file path=customXml/itemProps1.xml><?xml version="1.0" encoding="utf-8"?>
-<ds:datastoreItem xmlns:ds="http://schemas.openxmlformats.org/officeDocument/2006/customXml" ds:itemID="{51D653AD-78CB-4AA4-9796-9C6A6AB39D7E}">
+<ds:datastoreItem xmlns:ds="http://schemas.openxmlformats.org/officeDocument/2006/customXml" ds:itemID="{9FB41731-DAB8-4DB4-8EBC-ED1C23934E4B}">
   <ds:schemaRefs>
     <ds:schemaRef ds:uri="http://schemas.openxmlformats.org/officeDocument/2006/bibliography"/>
   </ds:schemaRefs>

</xml_diff>